<commit_message>
Relatório para a primeira meta e correção dos warnings
</commit_message>
<xml_diff>
--- a/Relatório SO.docx
+++ b/Relatório SO.docx
@@ -3,66 +3,6 @@
 <w:document xmlns:wpc="http://schemas.microsoft.com/office/word/2010/wordprocessingCanvas" xmlns:cx="http://schemas.microsoft.com/office/drawing/2014/chartex" xmlns:cx1="http://schemas.microsoft.com/office/drawing/2015/9/8/chartex" xmlns:cx2="http://schemas.microsoft.com/office/drawing/2015/10/21/chartex" xmlns:cx3="http://schemas.microsoft.com/office/drawing/2016/5/9/chartex" xmlns:cx4="http://schemas.microsoft.com/office/drawing/2016/5/10/chartex" xmlns:cx5="http://schemas.microsoft.com/office/drawing/2016/5/11/chartex" xmlns:cx6="http://schemas.microsoft.com/office/drawing/2016/5/12/chartex" xmlns:cx7="http://schemas.microsoft.com/office/drawing/2016/5/13/chartex" xmlns:cx8="http://schemas.microsoft.com/office/drawing/2016/5/14/chartex" xmlns:mc="http://schemas.openxmlformats.org/markup-compatibility/2006" xmlns:aink="http://schemas.microsoft.com/office/drawing/2016/ink" xmlns:am3d="http://schemas.microsoft.com/office/drawing/2017/model3d" xmlns:o="urn:schemas-microsoft-com:office:office" xmlns:r="http://schemas.openxmlformats.org/officeDocument/2006/relationships" xmlns:m="http://schemas.openxmlformats.org/officeDocument/2006/math" xmlns:v="urn:schemas-microsoft-com:vml" xmlns:wp14="http://schemas.microsoft.com/office/word/2010/wordprocessingDrawing" xmlns:wp="http://schemas.openxmlformats.org/drawingml/2006/wordprocessingDrawing" xmlns:w10="urn:schemas-microsoft-com:office:word" xmlns:w="http://schemas.openxmlformats.org/wordprocessingml/2006/main" xmlns:w14="http://schemas.microsoft.com/office/word/2010/wordml" xmlns:w15="http://schemas.microsoft.com/office/word/2012/wordml" xmlns:w16cex="http://schemas.microsoft.com/office/word/2018/wordml/cex" xmlns:w16cid="http://schemas.microsoft.com/office/word/2016/wordml/cid" xmlns:w16="http://schemas.microsoft.com/office/word/2018/wordml" xmlns:w16sdtdh="http://schemas.microsoft.com/office/word/2020/wordml/sdtdatahash" xmlns:w16se="http://schemas.microsoft.com/office/word/2015/wordml/symex" xmlns:wpg="http://schemas.microsoft.com/office/word/2010/wordprocessingGroup" xmlns:wpi="http://schemas.microsoft.com/office/word/2010/wordprocessingInk" xmlns:wne="http://schemas.microsoft.com/office/word/2006/wordml" xmlns:wps="http://schemas.microsoft.com/office/word/2010/wordprocessingShape" mc:Ignorable="w14 w15 w16se w16cid w16 w16cex w16sdtdh wp14">
   <w:body>
     <w:p>
-      <w:r>
-        <w:rPr>
-          <w:noProof/>
-        </w:rPr>
-        <w:drawing>
-          <wp:anchor distT="0" distB="0" distL="114300" distR="114300" simplePos="0" relativeHeight="251658240" behindDoc="0" locked="0" layoutInCell="1" allowOverlap="1" wp14:anchorId="03B3A79F" wp14:editId="7E1145F2">
-            <wp:simplePos x="0" y="0"/>
-            <wp:positionH relativeFrom="column">
-              <wp:posOffset>-1092492</wp:posOffset>
-            </wp:positionH>
-            <wp:positionV relativeFrom="paragraph">
-              <wp:posOffset>-900430</wp:posOffset>
-            </wp:positionV>
-            <wp:extent cx="7606217" cy="10759118"/>
-            <wp:effectExtent l="0" t="0" r="1270" b="0"/>
-            <wp:wrapNone/>
-            <wp:docPr id="2" name="Imagem 2"/>
-            <wp:cNvGraphicFramePr>
-              <a:graphicFrameLocks xmlns:a="http://schemas.openxmlformats.org/drawingml/2006/main" noChangeAspect="1"/>
-            </wp:cNvGraphicFramePr>
-            <a:graphic xmlns:a="http://schemas.openxmlformats.org/drawingml/2006/main">
-              <a:graphicData uri="http://schemas.openxmlformats.org/drawingml/2006/picture">
-                <pic:pic xmlns:pic="http://schemas.openxmlformats.org/drawingml/2006/picture">
-                  <pic:nvPicPr>
-                    <pic:cNvPr id="2" name="Imagem 2"/>
-                    <pic:cNvPicPr/>
-                  </pic:nvPicPr>
-                  <pic:blipFill>
-                    <a:blip r:embed="rId8" cstate="print">
-                      <a:extLst>
-                        <a:ext uri="{28A0092B-C50C-407E-A947-70E740481C1C}">
-                          <a14:useLocalDpi xmlns:a14="http://schemas.microsoft.com/office/drawing/2010/main" val="0"/>
-                        </a:ext>
-                      </a:extLst>
-                    </a:blip>
-                    <a:stretch>
-                      <a:fillRect/>
-                    </a:stretch>
-                  </pic:blipFill>
-                  <pic:spPr>
-                    <a:xfrm>
-                      <a:off x="0" y="0"/>
-                      <a:ext cx="7606217" cy="10759118"/>
-                    </a:xfrm>
-                    <a:prstGeom prst="rect">
-                      <a:avLst/>
-                    </a:prstGeom>
-                  </pic:spPr>
-                </pic:pic>
-              </a:graphicData>
-            </a:graphic>
-            <wp14:sizeRelH relativeFrom="page">
-              <wp14:pctWidth>0</wp14:pctWidth>
-            </wp14:sizeRelH>
-            <wp14:sizeRelV relativeFrom="page">
-              <wp14:pctHeight>0</wp14:pctHeight>
-            </wp14:sizeRelV>
-          </wp:anchor>
-        </w:drawing>
-      </w:r>
       <w:r>
         <w:rPr>
           <w:noProof/>
@@ -70,13 +10,13 @@
         <mc:AlternateContent>
           <mc:Choice Requires="wps">
             <w:drawing>
-              <wp:anchor distT="0" distB="0" distL="114300" distR="114300" simplePos="0" relativeHeight="251677696" behindDoc="0" locked="0" layoutInCell="1" allowOverlap="1" wp14:anchorId="55BE47E8" wp14:editId="719C6D19">
+              <wp:anchor distT="0" distB="0" distL="114300" distR="114300" simplePos="0" relativeHeight="251677696" behindDoc="0" locked="0" layoutInCell="1" allowOverlap="1" wp14:anchorId="55BE47E8" wp14:editId="3F147ECE">
                 <wp:simplePos x="0" y="0"/>
                 <wp:positionH relativeFrom="column">
                   <wp:posOffset>-603250</wp:posOffset>
                 </wp:positionH>
                 <wp:positionV relativeFrom="paragraph">
-                  <wp:posOffset>6548867</wp:posOffset>
+                  <wp:posOffset>6606428</wp:posOffset>
                 </wp:positionV>
                 <wp:extent cx="2635885" cy="291465"/>
                 <wp:effectExtent l="0" t="0" r="0" b="0"/>
@@ -147,7 +87,7 @@
                 <v:stroke joinstyle="miter"/>
                 <v:path gradientshapeok="t" o:connecttype="rect"/>
               </v:shapetype>
-              <v:shape id="Caixa de Texto 22" o:spid="_x0000_s1026" type="#_x0000_t202" style="position:absolute;margin-left:-47.5pt;margin-top:515.65pt;width:207.55pt;height:22.95pt;z-index:251677696;visibility:visible;mso-wrap-style:square;mso-width-percent:0;mso-height-percent:0;mso-wrap-distance-left:9pt;mso-wrap-distance-top:0;mso-wrap-distance-right:9pt;mso-wrap-distance-bottom:0;mso-position-horizontal:absolute;mso-position-horizontal-relative:text;mso-position-vertical:absolute;mso-position-vertical-relative:text;mso-width-percent:0;mso-height-percent:0;mso-width-relative:margin;mso-height-relative:margin;v-text-anchor:top" o:gfxdata="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" filled="f" stroked="f" strokeweight=".5pt">
+              <v:shape id="Caixa de Texto 22" o:spid="_x0000_s1026" type="#_x0000_t202" style="position:absolute;margin-left:-47.5pt;margin-top:520.2pt;width:207.55pt;height:22.95pt;z-index:251677696;visibility:visible;mso-wrap-style:square;mso-width-percent:0;mso-height-percent:0;mso-wrap-distance-left:9pt;mso-wrap-distance-top:0;mso-wrap-distance-right:9pt;mso-wrap-distance-bottom:0;mso-position-horizontal:absolute;mso-position-horizontal-relative:text;mso-position-vertical:absolute;mso-position-vertical-relative:text;mso-width-percent:0;mso-height-percent:0;mso-width-relative:margin;mso-height-relative:margin;v-text-anchor:top" o:gfxdata="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" filled="f" stroked="f" strokeweight=".5pt">
                 <v:textbox>
                   <w:txbxContent>
                     <w:p>
@@ -177,6 +117,66 @@
         </mc:AlternateContent>
       </w:r>
       <w:r>
+        <w:rPr>
+          <w:noProof/>
+        </w:rPr>
+        <w:drawing>
+          <wp:anchor distT="0" distB="0" distL="114300" distR="114300" simplePos="0" relativeHeight="251658240" behindDoc="0" locked="0" layoutInCell="1" allowOverlap="1" wp14:anchorId="03B3A79F" wp14:editId="7913282C">
+            <wp:simplePos x="0" y="0"/>
+            <wp:positionH relativeFrom="column">
+              <wp:posOffset>-1092492</wp:posOffset>
+            </wp:positionH>
+            <wp:positionV relativeFrom="paragraph">
+              <wp:posOffset>-900430</wp:posOffset>
+            </wp:positionV>
+            <wp:extent cx="7606217" cy="10759118"/>
+            <wp:effectExtent l="0" t="0" r="1270" b="0"/>
+            <wp:wrapNone/>
+            <wp:docPr id="2" name="Imagem 2"/>
+            <wp:cNvGraphicFramePr>
+              <a:graphicFrameLocks xmlns:a="http://schemas.openxmlformats.org/drawingml/2006/main" noChangeAspect="1"/>
+            </wp:cNvGraphicFramePr>
+            <a:graphic xmlns:a="http://schemas.openxmlformats.org/drawingml/2006/main">
+              <a:graphicData uri="http://schemas.openxmlformats.org/drawingml/2006/picture">
+                <pic:pic xmlns:pic="http://schemas.openxmlformats.org/drawingml/2006/picture">
+                  <pic:nvPicPr>
+                    <pic:cNvPr id="2" name="Imagem 2"/>
+                    <pic:cNvPicPr/>
+                  </pic:nvPicPr>
+                  <pic:blipFill>
+                    <a:blip r:embed="rId8" cstate="print">
+                      <a:extLst>
+                        <a:ext uri="{28A0092B-C50C-407E-A947-70E740481C1C}">
+                          <a14:useLocalDpi xmlns:a14="http://schemas.microsoft.com/office/drawing/2010/main" val="0"/>
+                        </a:ext>
+                      </a:extLst>
+                    </a:blip>
+                    <a:stretch>
+                      <a:fillRect/>
+                    </a:stretch>
+                  </pic:blipFill>
+                  <pic:spPr>
+                    <a:xfrm>
+                      <a:off x="0" y="0"/>
+                      <a:ext cx="7606217" cy="10759118"/>
+                    </a:xfrm>
+                    <a:prstGeom prst="rect">
+                      <a:avLst/>
+                    </a:prstGeom>
+                  </pic:spPr>
+                </pic:pic>
+              </a:graphicData>
+            </a:graphic>
+            <wp14:sizeRelH relativeFrom="page">
+              <wp14:pctWidth>0</wp14:pctWidth>
+            </wp14:sizeRelH>
+            <wp14:sizeRelV relativeFrom="page">
+              <wp14:pctHeight>0</wp14:pctHeight>
+            </wp14:sizeRelV>
+          </wp:anchor>
+        </w:drawing>
+      </w:r>
+      <w:r>
         <w:t>t</w:t>
       </w:r>
       <w:r>
@@ -198,7 +198,7 @@
         </w:rPr>
       </w:pPr>
       <w:bookmarkStart w:id="0" w:name="_Toc69218222"/>
-      <w:bookmarkStart w:id="1" w:name="_Toc88098559"/>
+      <w:bookmarkStart w:id="1" w:name="_Toc88355745"/>
       <w:r>
         <w:rPr>
           <w:sz w:val="36"/>
@@ -268,7 +268,7 @@
             </w:rPr>
             <w:fldChar w:fldCharType="separate"/>
           </w:r>
-          <w:hyperlink w:anchor="_Toc88098559" w:history="1">
+          <w:hyperlink w:anchor="_Toc88355745" w:history="1">
             <w:r>
               <w:rPr>
                 <w:rStyle w:val="Hiperligao"/>
@@ -291,7 +291,7 @@
               <w:rPr>
                 <w:webHidden/>
               </w:rPr>
-              <w:instrText xml:space="preserve"> PAGEREF _Toc88098559 \h </w:instrText>
+              <w:instrText xml:space="preserve"> PAGEREF _Toc88355745 \h </w:instrText>
             </w:r>
             <w:r>
               <w:rPr>
@@ -328,7 +328,7 @@
               <w:lang w:eastAsia="pt-PT"/>
             </w:rPr>
           </w:pPr>
-          <w:hyperlink w:anchor="_Toc88098560" w:history="1">
+          <w:hyperlink w:anchor="_Toc88355746" w:history="1">
             <w:r>
               <w:rPr>
                 <w:rStyle w:val="Hiperligao"/>
@@ -351,7 +351,7 @@
               <w:rPr>
                 <w:webHidden/>
               </w:rPr>
-              <w:instrText xml:space="preserve"> PAGEREF _Toc88098560 \h </w:instrText>
+              <w:instrText xml:space="preserve"> PAGEREF _Toc88355746 \h </w:instrText>
             </w:r>
             <w:r>
               <w:rPr>
@@ -388,7 +388,7 @@
               <w:lang w:eastAsia="pt-PT"/>
             </w:rPr>
           </w:pPr>
-          <w:hyperlink w:anchor="_Toc88098561" w:history="1">
+          <w:hyperlink w:anchor="_Toc88355747" w:history="1">
             <w:r>
               <w:rPr>
                 <w:rStyle w:val="Hiperligao"/>
@@ -411,7 +411,7 @@
               <w:rPr>
                 <w:webHidden/>
               </w:rPr>
-              <w:instrText xml:space="preserve"> PAGEREF _Toc88098561 \h </w:instrText>
+              <w:instrText xml:space="preserve"> PAGEREF _Toc88355747 \h </w:instrText>
             </w:r>
             <w:r>
               <w:rPr>
@@ -448,12 +448,12 @@
               <w:lang w:eastAsia="pt-PT"/>
             </w:rPr>
           </w:pPr>
-          <w:hyperlink w:anchor="_Toc88098562" w:history="1">
+          <w:hyperlink w:anchor="_Toc88355748" w:history="1">
             <w:r>
               <w:rPr>
                 <w:rStyle w:val="Hiperligao"/>
               </w:rPr>
-              <w:t>Modelo Base:</w:t>
+              <w:t>Variáveis de Ambiente</w:t>
             </w:r>
             <w:r>
               <w:rPr>
@@ -471,7 +471,127 @@
               <w:rPr>
                 <w:webHidden/>
               </w:rPr>
-              <w:instrText xml:space="preserve"> PAGEREF _Toc88098562 \h </w:instrText>
+              <w:instrText xml:space="preserve"> PAGEREF _Toc88355748 \h </w:instrText>
+            </w:r>
+            <w:r>
+              <w:rPr>
+                <w:webHidden/>
+              </w:rPr>
+            </w:r>
+            <w:r>
+              <w:rPr>
+                <w:webHidden/>
+              </w:rPr>
+              <w:fldChar w:fldCharType="separate"/>
+            </w:r>
+            <w:r>
+              <w:rPr>
+                <w:webHidden/>
+              </w:rPr>
+              <w:t>5</w:t>
+            </w:r>
+            <w:r>
+              <w:rPr>
+                <w:webHidden/>
+              </w:rPr>
+              <w:fldChar w:fldCharType="end"/>
+            </w:r>
+          </w:hyperlink>
+        </w:p>
+        <w:p>
+          <w:pPr>
+            <w:pStyle w:val="ndice2"/>
+            <w:rPr>
+              <w:rFonts w:eastAsiaTheme="minorEastAsia"/>
+              <w:sz w:val="24"/>
+              <w:szCs w:val="24"/>
+              <w:lang w:eastAsia="pt-PT"/>
+            </w:rPr>
+          </w:pPr>
+          <w:hyperlink w:anchor="_Toc88355749" w:history="1">
+            <w:r>
+              <w:rPr>
+                <w:rStyle w:val="Hiperligao"/>
+              </w:rPr>
+              <w:t>Estruturas de Dados</w:t>
+            </w:r>
+            <w:r>
+              <w:rPr>
+                <w:webHidden/>
+              </w:rPr>
+              <w:tab/>
+            </w:r>
+            <w:r>
+              <w:rPr>
+                <w:webHidden/>
+              </w:rPr>
+              <w:fldChar w:fldCharType="begin"/>
+            </w:r>
+            <w:r>
+              <w:rPr>
+                <w:webHidden/>
+              </w:rPr>
+              <w:instrText xml:space="preserve"> PAGEREF _Toc88355749 \h </w:instrText>
+            </w:r>
+            <w:r>
+              <w:rPr>
+                <w:webHidden/>
+              </w:rPr>
+            </w:r>
+            <w:r>
+              <w:rPr>
+                <w:webHidden/>
+              </w:rPr>
+              <w:fldChar w:fldCharType="separate"/>
+            </w:r>
+            <w:r>
+              <w:rPr>
+                <w:webHidden/>
+              </w:rPr>
+              <w:t>5</w:t>
+            </w:r>
+            <w:r>
+              <w:rPr>
+                <w:webHidden/>
+              </w:rPr>
+              <w:fldChar w:fldCharType="end"/>
+            </w:r>
+          </w:hyperlink>
+        </w:p>
+        <w:p>
+          <w:pPr>
+            <w:pStyle w:val="ndice2"/>
+            <w:rPr>
+              <w:rFonts w:eastAsiaTheme="minorEastAsia"/>
+              <w:sz w:val="24"/>
+              <w:szCs w:val="24"/>
+              <w:lang w:eastAsia="pt-PT"/>
+            </w:rPr>
+          </w:pPr>
+          <w:hyperlink w:anchor="_Toc88355750" w:history="1">
+            <w:r>
+              <w:rPr>
+                <w:rStyle w:val="Hiperligao"/>
+              </w:rPr>
+              <w:t>Comunicação com o classificador</w:t>
+            </w:r>
+            <w:r>
+              <w:rPr>
+                <w:webHidden/>
+              </w:rPr>
+              <w:tab/>
+            </w:r>
+            <w:r>
+              <w:rPr>
+                <w:webHidden/>
+              </w:rPr>
+              <w:fldChar w:fldCharType="begin"/>
+            </w:r>
+            <w:r>
+              <w:rPr>
+                <w:webHidden/>
+              </w:rPr>
+              <w:instrText xml:space="preserve"> PAGEREF _Toc88355750 \h </w:instrText>
             </w:r>
             <w:r>
               <w:rPr>
@@ -508,7 +628,7 @@
               <w:lang w:eastAsia="pt-PT"/>
             </w:rPr>
           </w:pPr>
-          <w:hyperlink w:anchor="_Toc88098563" w:history="1">
+          <w:hyperlink w:anchor="_Toc88355751" w:history="1">
             <w:r>
               <w:rPr>
                 <w:rStyle w:val="Hiperligao"/>
@@ -531,7 +651,7 @@
               <w:rPr>
                 <w:webHidden/>
               </w:rPr>
-              <w:instrText xml:space="preserve"> PAGEREF _Toc88098563 \h </w:instrText>
+              <w:instrText xml:space="preserve"> PAGEREF _Toc88355751 \h </w:instrText>
             </w:r>
             <w:r>
               <w:rPr>
@@ -597,7 +717,7 @@
         <w:lastRenderedPageBreak/>
         <w:tab/>
       </w:r>
-      <w:bookmarkStart w:id="2" w:name="_Toc88098560"/>
+      <w:bookmarkStart w:id="2" w:name="_Toc88355746"/>
       <w:r>
         <w:t>Introdução</w:t>
       </w:r>
@@ -614,16 +734,28 @@
         <w:jc w:val="both"/>
       </w:pPr>
       <w:r>
-        <w:t xml:space="preserve">O primeiro trabalho prático de </w:t>
+        <w:t xml:space="preserve">O </w:t>
+      </w:r>
+      <w:r>
+        <w:t>trabalho prático de</w:t>
+      </w:r>
+      <w:r>
+        <w:t xml:space="preserve"> </w:t>
       </w:r>
       <w:r>
         <w:rPr>
-          <w:color w:val="00A39F"/>
+          <w:color w:val="FF044D"/>
         </w:rPr>
-        <w:t xml:space="preserve">Introdução à Inteligência Artificial </w:t>
-      </w:r>
-      <w:r>
-        <w:t>consiste na criação de uma simulação com agentes reativos.</w:t>
+        <w:t>Sistemas Operativos</w:t>
+      </w:r>
+      <w:r>
+        <w:t xml:space="preserve"> </w:t>
+      </w:r>
+      <w:r>
+        <w:t xml:space="preserve">consiste na </w:t>
+      </w:r>
+      <w:r>
+        <w:t>criação de um sistema para gerir o atendimento de clientes em estabelecimentos médicos na linguagem de programação C e ambiente Unix.</w:t>
       </w:r>
     </w:p>
     <w:p>
@@ -631,59 +763,77 @@
         <w:jc w:val="both"/>
       </w:pPr>
       <w:r>
-        <w:t xml:space="preserve">Foram criados dois modelos distintos: o </w:t>
+        <w:t xml:space="preserve">Existem várias entidades, como por exemplo: o </w:t>
       </w:r>
       <w:r>
         <w:rPr>
-          <w:b/>
-          <w:bCs/>
+          <w:color w:val="FF044D"/>
         </w:rPr>
-        <w:t>modelo base</w:t>
-      </w:r>
-      <w:r>
-        <w:t xml:space="preserve">, onde implementámos todas as características que foram pedidas e o </w:t>
+        <w:t>balcão</w:t>
+      </w:r>
+      <w:r>
+        <w:t xml:space="preserve">, que gere a comunicação entre os utentes e os médicos, o </w:t>
       </w:r>
       <w:r>
         <w:rPr>
-          <w:b/>
-          <w:bCs/>
+          <w:color w:val="FF044D"/>
         </w:rPr>
-        <w:t>modelo melhorado</w:t>
-      </w:r>
-      <w:r>
-        <w:t>, onde criámos duas novas funcionalidades de modo a alterar o desempenho dos agentes.</w:t>
-      </w:r>
-    </w:p>
-    <w:p>
-      <w:pPr>
-        <w:jc w:val="both"/>
-      </w:pPr>
-      <w:r>
-        <w:t>Com ambos os modelos criados realizámos também três experiências para cada modelo para podermos olhar para os dados e perceber o que é que muda consoante os parâmetros que alteramos.</w:t>
+        <w:t>utente</w:t>
+      </w:r>
+      <w:r>
+        <w:t xml:space="preserve">, que dá entrada no sistema com um sintoma e espera que lhe seja atribuído um médico, e o </w:t>
+      </w:r>
+      <w:r>
+        <w:rPr>
+          <w:color w:val="FF044D"/>
+        </w:rPr>
+        <w:t>médico</w:t>
+      </w:r>
+      <w:r>
+        <w:t>, que logicamente vai atender um utente e vai ter uma conversa com este.</w:t>
       </w:r>
     </w:p>
     <w:p/>
     <w:p/>
-    <w:p/>
     <w:p>
       <w:pPr>
-        <w:jc w:val="center"/>
         <w:rPr>
-          <w:sz w:val="26"/>
-          <w:szCs w:val="26"/>
+          <w:rFonts w:ascii="Times New Roman" w:eastAsia="Times New Roman" w:hAnsi="Times New Roman" w:cs="Times New Roman"/>
+          <w:lang w:eastAsia="pt-PT"/>
         </w:rPr>
       </w:pPr>
       <w:r>
         <w:rPr>
+          <w:rFonts w:ascii="Times New Roman" w:eastAsia="Times New Roman" w:hAnsi="Times New Roman" w:cs="Times New Roman"/>
+          <w:lang w:eastAsia="pt-PT"/>
+        </w:rPr>
+        <w:fldChar w:fldCharType="begin"/>
+      </w:r>
+      <w:r>
+        <w:rPr>
+          <w:rFonts w:ascii="Times New Roman" w:eastAsia="Times New Roman" w:hAnsi="Times New Roman" w:cs="Times New Roman"/>
+          <w:lang w:eastAsia="pt-PT"/>
+        </w:rPr>
+        <w:instrText xml:space="preserve"> INCLUDEPICTURE "https://img.freepik.com/vetores-gratis/edificio-do-hospital-e-carro-de-ambulancia_107791-2699.jpg?size=626&amp;ext=jpg" \* MERGEFORMATINET </w:instrText>
+      </w:r>
+      <w:r>
+        <w:rPr>
+          <w:rFonts w:ascii="Times New Roman" w:eastAsia="Times New Roman" w:hAnsi="Times New Roman" w:cs="Times New Roman"/>
+          <w:lang w:eastAsia="pt-PT"/>
+        </w:rPr>
+        <w:fldChar w:fldCharType="separate"/>
+      </w:r>
+      <w:r>
+        <w:rPr>
+          <w:rFonts w:ascii="Times New Roman" w:eastAsia="Times New Roman" w:hAnsi="Times New Roman" w:cs="Times New Roman"/>
           <w:noProof/>
-          <w:sz w:val="26"/>
-          <w:szCs w:val="26"/>
+          <w:lang w:eastAsia="pt-PT"/>
         </w:rPr>
         <w:drawing>
-          <wp:inline distT="0" distB="0" distL="0" distR="0" wp14:anchorId="53135E73" wp14:editId="347B87C2">
-            <wp:extent cx="5400040" cy="4356100"/>
+          <wp:inline distT="0" distB="0" distL="0" distR="0" wp14:anchorId="55F5E398" wp14:editId="1772930D">
+            <wp:extent cx="5400040" cy="2395855"/>
             <wp:effectExtent l="0" t="0" r="0" b="0"/>
-            <wp:docPr id="27" name="Imagem 27"/>
+            <wp:docPr id="5" name="Imagem 5" descr="Uma imagem com texto&#10;&#10;Descrição gerada automaticamente"/>
             <wp:cNvGraphicFramePr>
               <a:graphicFrameLocks xmlns:a="http://schemas.openxmlformats.org/drawingml/2006/main" noChangeAspect="1"/>
             </wp:cNvGraphicFramePr>
@@ -691,29 +841,71 @@
               <a:graphicData uri="http://schemas.openxmlformats.org/drawingml/2006/picture">
                 <pic:pic xmlns:pic="http://schemas.openxmlformats.org/drawingml/2006/picture">
                   <pic:nvPicPr>
-                    <pic:cNvPr id="27" name="Imagem 27"/>
-                    <pic:cNvPicPr/>
+                    <pic:cNvPr id="5" name="Imagem 5" descr="Uma imagem com texto&#10;&#10;Descrição gerada automaticamente"/>
+                    <pic:cNvPicPr>
+                      <a:picLocks noChangeAspect="1" noChangeArrowheads="1"/>
+                    </pic:cNvPicPr>
                   </pic:nvPicPr>
                   <pic:blipFill>
-                    <a:blip r:embed="rId9" cstate="print">
+                    <a:blip r:embed="rId9">
                       <a:extLst>
+                        <a:ext uri="{BEBA8EAE-BF5A-486C-A8C5-ECC9F3942E4B}">
+                          <a14:imgProps xmlns:a14="http://schemas.microsoft.com/office/drawing/2010/main">
+                            <a14:imgLayer r:embed="rId10">
+                              <a14:imgEffect>
+                                <a14:backgroundRemoval t="9712" b="91367" l="9904" r="89936">
+                                  <a14:foregroundMark x1="12780" y1="40647" x2="11022" y2="82374"/>
+                                  <a14:foregroundMark x1="50479" y1="27338" x2="50479" y2="27338"/>
+                                  <a14:foregroundMark x1="50479" y1="29856" x2="50479" y2="29856"/>
+                                  <a14:foregroundMark x1="71086" y1="66187" x2="72364" y2="66187"/>
+                                  <a14:foregroundMark x1="76677" y1="66187" x2="72684" y2="66547"/>
+                                  <a14:foregroundMark x1="70767" y1="64748" x2="66134" y2="65468"/>
+                                  <a14:foregroundMark x1="76518" y1="63669" x2="72364" y2="64029"/>
+                                  <a14:foregroundMark x1="73482" y1="64029" x2="74441" y2="63309"/>
+                                  <a14:foregroundMark x1="86581" y1="86331" x2="86581" y2="86331"/>
+                                  <a14:foregroundMark x1="86581" y1="86331" x2="89137" y2="88129"/>
+                                  <a14:foregroundMark x1="68051" y1="91007" x2="67572" y2="88129"/>
+                                  <a14:foregroundMark x1="72364" y1="89209" x2="71565" y2="90647"/>
+                                  <a14:foregroundMark x1="75559" y1="63309" x2="65655" y2="63669"/>
+                                  <a14:foregroundMark x1="79233" y1="63669" x2="69808" y2="64748"/>
+                                  <a14:foregroundMark x1="69808" y1="64748" x2="78914" y2="64029"/>
+                                  <a14:foregroundMark x1="78914" y1="64029" x2="66454" y2="62950"/>
+                                  <a14:foregroundMark x1="79073" y1="91007" x2="79073" y2="91007"/>
+                                  <a14:foregroundMark x1="84505" y1="91367" x2="84505" y2="91367"/>
+                                  <a14:foregroundMark x1="87061" y1="86691" x2="83706" y2="86331"/>
+                                  <a14:foregroundMark x1="86581" y1="80935" x2="86581" y2="84892"/>
+                                  <a14:backgroundMark x1="82588" y1="90288" x2="82588" y2="90288"/>
+                                  <a14:backgroundMark x1="82748" y1="91367" x2="82588" y2="90288"/>
+                                  <a14:backgroundMark x1="83067" y1="93525" x2="82748" y2="91367"/>
+                                  <a14:backgroundMark x1="82476" y1="91367" x2="82428" y2="92446"/>
+                                  <a14:backgroundMark x1="82588" y1="88849" x2="82476" y2="91367"/>
+                                </a14:backgroundRemoval>
+                              </a14:imgEffect>
+                            </a14:imgLayer>
+                          </a14:imgProps>
+                        </a:ext>
                         <a:ext uri="{28A0092B-C50C-407E-A947-70E740481C1C}">
                           <a14:useLocalDpi xmlns:a14="http://schemas.microsoft.com/office/drawing/2010/main" val="0"/>
                         </a:ext>
                       </a:extLst>
                     </a:blip>
+                    <a:srcRect/>
                     <a:stretch>
                       <a:fillRect/>
                     </a:stretch>
                   </pic:blipFill>
-                  <pic:spPr>
+                  <pic:spPr bwMode="auto">
                     <a:xfrm>
                       <a:off x="0" y="0"/>
-                      <a:ext cx="5400040" cy="4356100"/>
+                      <a:ext cx="5400040" cy="2395855"/>
                     </a:xfrm>
                     <a:prstGeom prst="rect">
                       <a:avLst/>
                     </a:prstGeom>
+                    <a:noFill/>
+                    <a:ln>
+                      <a:noFill/>
+                    </a:ln>
                   </pic:spPr>
                 </pic:pic>
               </a:graphicData>
@@ -723,6 +915,22 @@
       </w:r>
       <w:r>
         <w:rPr>
+          <w:rFonts w:ascii="Times New Roman" w:eastAsia="Times New Roman" w:hAnsi="Times New Roman" w:cs="Times New Roman"/>
+          <w:lang w:eastAsia="pt-PT"/>
+        </w:rPr>
+        <w:fldChar w:fldCharType="end"/>
+      </w:r>
+    </w:p>
+    <w:p>
+      <w:pPr>
+        <w:jc w:val="center"/>
+        <w:rPr>
+          <w:sz w:val="26"/>
+          <w:szCs w:val="26"/>
+        </w:rPr>
+      </w:pPr>
+      <w:r>
+        <w:rPr>
           <w:sz w:val="26"/>
           <w:szCs w:val="26"/>
         </w:rPr>
@@ -733,7 +941,7 @@
       <w:pPr>
         <w:pStyle w:val="Ttulo1"/>
       </w:pPr>
-      <w:bookmarkStart w:id="3" w:name="_Toc88098561"/>
+      <w:bookmarkStart w:id="3" w:name="_Toc88355747"/>
       <w:r>
         <w:lastRenderedPageBreak/>
         <w:t>Implementação</w:t>
@@ -749,42 +957,156 @@
       <w:pPr>
         <w:pStyle w:val="Ttulo2"/>
       </w:pPr>
-      <w:bookmarkStart w:id="4" w:name="_Toc88098562"/>
-      <w:r>
-        <w:t>Modelo Base:</w:t>
+      <w:bookmarkStart w:id="4" w:name="_Toc88355748"/>
+      <w:r>
+        <w:t>Variáveis de Ambiente</w:t>
       </w:r>
       <w:bookmarkEnd w:id="4"/>
     </w:p>
     <w:p>
-      <w:r>
-        <w:t xml:space="preserve">No modelo base implementámos a criação do ambiente da simulação que consistiu na criação dos agentes e preenchimento do tabuleiro com </w:t>
-      </w:r>
-      <w:r>
-        <w:rPr>
-          <w:i/>
-          <w:iCs/>
-        </w:rPr>
-        <w:t>patches</w:t>
-      </w:r>
-      <w:r>
-        <w:t xml:space="preserve"> de cores variadas correspondentes aos vários elementos (comida, lixo, etc..).</w:t>
-      </w:r>
+      <w:proofErr w:type="spellStart"/>
+      <w:r>
+        <w:t>Adsdad</w:t>
+      </w:r>
+      <w:proofErr w:type="spellEnd"/>
     </w:p>
     <w:p/>
     <w:p/>
     <w:p>
       <w:pPr>
+        <w:pStyle w:val="Ttulo2"/>
+      </w:pPr>
+      <w:bookmarkStart w:id="5" w:name="_Toc88355749"/>
+      <w:r>
+        <w:t>Estruturas de Dados</w:t>
+      </w:r>
+      <w:bookmarkEnd w:id="5"/>
+    </w:p>
+    <w:p>
+      <w:proofErr w:type="spellStart"/>
+      <w:r>
+        <w:t>Adsdad</w:t>
+      </w:r>
+      <w:proofErr w:type="spellEnd"/>
+    </w:p>
+    <w:p/>
+    <w:p/>
+    <w:p>
+      <w:pPr>
+        <w:pStyle w:val="Ttulo2"/>
+      </w:pPr>
+      <w:bookmarkStart w:id="6" w:name="_Toc88355750"/>
+      <w:r>
+        <w:t>Comunicação com o classificador</w:t>
+      </w:r>
+      <w:bookmarkEnd w:id="6"/>
+    </w:p>
+    <w:p>
+      <w:proofErr w:type="spellStart"/>
+      <w:r>
+        <w:t>Adsdad</w:t>
+      </w:r>
+      <w:proofErr w:type="spellEnd"/>
+      <w:r>
+        <w:br w:type="page"/>
+      </w:r>
+    </w:p>
+    <w:p>
+      <w:pPr>
+        <w:pStyle w:val="Ttulo1"/>
+        <w:rPr>
+          <w:sz w:val="26"/>
+          <w:szCs w:val="26"/>
+        </w:rPr>
+      </w:pPr>
+      <w:bookmarkStart w:id="7" w:name="_Toc88355751"/>
+      <w:r>
+        <w:lastRenderedPageBreak/>
+        <w:t>Conclusão</w:t>
+      </w:r>
+      <w:bookmarkEnd w:id="7"/>
+    </w:p>
+    <w:p>
+      <w:pPr>
+        <w:rPr>
+          <w:sz w:val="26"/>
+          <w:szCs w:val="26"/>
+        </w:rPr>
+      </w:pPr>
+    </w:p>
+    <w:p/>
+    <w:p>
+      <w:pPr>
+        <w:jc w:val="both"/>
+      </w:pPr>
+      <w:r>
+        <w:t xml:space="preserve">O tópico </w:t>
+      </w:r>
+      <w:r>
+        <w:rPr>
+          <w:color w:val="FF044D"/>
+        </w:rPr>
+        <w:t xml:space="preserve">Conclusão </w:t>
+      </w:r>
+      <w:r>
+        <w:t>encontra-se em desenvolvimento. Aqui serão descritas as conclusões que tirámos ao longo do trabalho.</w:t>
+      </w:r>
+    </w:p>
+    <w:p>
+      <w:pPr>
+        <w:jc w:val="both"/>
+      </w:pPr>
+    </w:p>
+    <w:p>
+      <w:pPr>
+        <w:jc w:val="both"/>
+      </w:pPr>
+    </w:p>
+    <w:p>
+      <w:pPr>
+        <w:jc w:val="both"/>
+      </w:pPr>
+    </w:p>
+    <w:p>
+      <w:pPr>
         <w:jc w:val="center"/>
-      </w:pPr>
-      <w:r>
         <w:rPr>
+          <w:rFonts w:ascii="Times New Roman" w:eastAsia="Times New Roman" w:hAnsi="Times New Roman" w:cs="Times New Roman"/>
+          <w:lang w:eastAsia="pt-PT"/>
+        </w:rPr>
+      </w:pPr>
+      <w:r>
+        <w:rPr>
+          <w:rFonts w:ascii="Times New Roman" w:eastAsia="Times New Roman" w:hAnsi="Times New Roman" w:cs="Times New Roman"/>
+          <w:lang w:eastAsia="pt-PT"/>
+        </w:rPr>
+        <w:fldChar w:fldCharType="begin"/>
+      </w:r>
+      <w:r>
+        <w:rPr>
+          <w:rFonts w:ascii="Times New Roman" w:eastAsia="Times New Roman" w:hAnsi="Times New Roman" w:cs="Times New Roman"/>
+          <w:lang w:eastAsia="pt-PT"/>
+        </w:rPr>
+        <w:instrText xml:space="preserve"> INCLUDEPICTURE "https://www.cloudmech.com.au/images/remote_backup_services.png.web.1280.1280.png" \* MERGEFORMATINET </w:instrText>
+      </w:r>
+      <w:r>
+        <w:rPr>
+          <w:rFonts w:ascii="Times New Roman" w:eastAsia="Times New Roman" w:hAnsi="Times New Roman" w:cs="Times New Roman"/>
+          <w:lang w:eastAsia="pt-PT"/>
+        </w:rPr>
+        <w:fldChar w:fldCharType="separate"/>
+      </w:r>
+      <w:r>
+        <w:rPr>
+          <w:rFonts w:ascii="Times New Roman" w:eastAsia="Times New Roman" w:hAnsi="Times New Roman" w:cs="Times New Roman"/>
           <w:noProof/>
+          <w:lang w:eastAsia="pt-PT"/>
         </w:rPr>
         <w:drawing>
-          <wp:inline distT="0" distB="0" distL="0" distR="0" wp14:anchorId="466BA940" wp14:editId="472B8AF7">
-            <wp:extent cx="1869366" cy="1802167"/>
-            <wp:effectExtent l="0" t="0" r="0" b="1270"/>
-            <wp:docPr id="28" name="Imagem 28" descr="Uma imagem com texto&#10;&#10;Descrição gerada automaticamente"/>
+          <wp:inline distT="0" distB="0" distL="0" distR="0" wp14:anchorId="5D5C2CEA" wp14:editId="1CD715BF">
+            <wp:extent cx="4769080" cy="4642338"/>
+            <wp:effectExtent l="0" t="0" r="0" b="6350"/>
+            <wp:docPr id="4" name="Imagem 4"/>
             <wp:cNvGraphicFramePr>
               <a:graphicFrameLocks xmlns:a="http://schemas.openxmlformats.org/drawingml/2006/main" noChangeAspect="1"/>
             </wp:cNvGraphicFramePr>
@@ -792,412 +1114,13 @@
               <a:graphicData uri="http://schemas.openxmlformats.org/drawingml/2006/picture">
                 <pic:pic xmlns:pic="http://schemas.openxmlformats.org/drawingml/2006/picture">
                   <pic:nvPicPr>
-                    <pic:cNvPr id="28" name="Imagem 28" descr="Uma imagem com texto&#10;&#10;Descrição gerada automaticamente"/>
-                    <pic:cNvPicPr/>
-                  </pic:nvPicPr>
-                  <pic:blipFill>
-                    <a:blip r:embed="rId10" cstate="print">
-                      <a:extLst>
-                        <a:ext uri="{28A0092B-C50C-407E-A947-70E740481C1C}">
-                          <a14:useLocalDpi xmlns:a14="http://schemas.microsoft.com/office/drawing/2010/main" val="0"/>
-                        </a:ext>
-                      </a:extLst>
-                    </a:blip>
-                    <a:stretch>
-                      <a:fillRect/>
-                    </a:stretch>
-                  </pic:blipFill>
-                  <pic:spPr>
-                    <a:xfrm>
-                      <a:off x="0" y="0"/>
-                      <a:ext cx="1888680" cy="1820787"/>
-                    </a:xfrm>
-                    <a:prstGeom prst="rect">
-                      <a:avLst/>
-                    </a:prstGeom>
-                  </pic:spPr>
-                </pic:pic>
-              </a:graphicData>
-            </a:graphic>
-          </wp:inline>
-        </w:drawing>
-      </w:r>
-      <w:r>
-        <w:t xml:space="preserve">   </w:t>
-      </w:r>
-      <w:r>
-        <w:rPr>
-          <w:noProof/>
-        </w:rPr>
-        <w:drawing>
-          <wp:inline distT="0" distB="0" distL="0" distR="0" wp14:anchorId="3F0A2319" wp14:editId="6140CAEE">
-            <wp:extent cx="1805404" cy="1784412"/>
-            <wp:effectExtent l="0" t="0" r="0" b="0"/>
-            <wp:docPr id="29" name="Imagem 29" descr="Uma imagem com texto&#10;&#10;Descrição gerada automaticamente"/>
-            <wp:cNvGraphicFramePr>
-              <a:graphicFrameLocks xmlns:a="http://schemas.openxmlformats.org/drawingml/2006/main" noChangeAspect="1"/>
-            </wp:cNvGraphicFramePr>
-            <a:graphic xmlns:a="http://schemas.openxmlformats.org/drawingml/2006/main">
-              <a:graphicData uri="http://schemas.openxmlformats.org/drawingml/2006/picture">
-                <pic:pic xmlns:pic="http://schemas.openxmlformats.org/drawingml/2006/picture">
-                  <pic:nvPicPr>
-                    <pic:cNvPr id="29" name="Imagem 29" descr="Uma imagem com texto&#10;&#10;Descrição gerada automaticamente"/>
-                    <pic:cNvPicPr/>
-                  </pic:nvPicPr>
-                  <pic:blipFill>
-                    <a:blip r:embed="rId11" cstate="print">
-                      <a:extLst>
-                        <a:ext uri="{28A0092B-C50C-407E-A947-70E740481C1C}">
-                          <a14:useLocalDpi xmlns:a14="http://schemas.microsoft.com/office/drawing/2010/main" val="0"/>
-                        </a:ext>
-                      </a:extLst>
-                    </a:blip>
-                    <a:stretch>
-                      <a:fillRect/>
-                    </a:stretch>
-                  </pic:blipFill>
-                  <pic:spPr>
-                    <a:xfrm>
-                      <a:off x="0" y="0"/>
-                      <a:ext cx="1863487" cy="1841820"/>
-                    </a:xfrm>
-                    <a:prstGeom prst="rect">
-                      <a:avLst/>
-                    </a:prstGeom>
-                  </pic:spPr>
-                </pic:pic>
-              </a:graphicData>
-            </a:graphic>
-          </wp:inline>
-        </w:drawing>
-      </w:r>
-      <w:r>
-        <w:t xml:space="preserve">   </w:t>
-      </w:r>
-      <w:r>
-        <w:rPr>
-          <w:noProof/>
-        </w:rPr>
-        <w:drawing>
-          <wp:inline distT="0" distB="0" distL="0" distR="0" wp14:anchorId="51874FCB" wp14:editId="22B9C146">
-            <wp:extent cx="1437618" cy="1784632"/>
-            <wp:effectExtent l="0" t="0" r="0" b="0"/>
-            <wp:docPr id="30" name="Imagem 30" descr="Uma imagem com texto&#10;&#10;Descrição gerada automaticamente"/>
-            <wp:cNvGraphicFramePr>
-              <a:graphicFrameLocks xmlns:a="http://schemas.openxmlformats.org/drawingml/2006/main" noChangeAspect="1"/>
-            </wp:cNvGraphicFramePr>
-            <a:graphic xmlns:a="http://schemas.openxmlformats.org/drawingml/2006/main">
-              <a:graphicData uri="http://schemas.openxmlformats.org/drawingml/2006/picture">
-                <pic:pic xmlns:pic="http://schemas.openxmlformats.org/drawingml/2006/picture">
-                  <pic:nvPicPr>
-                    <pic:cNvPr id="30" name="Imagem 30" descr="Uma imagem com texto&#10;&#10;Descrição gerada automaticamente"/>
-                    <pic:cNvPicPr/>
-                  </pic:nvPicPr>
-                  <pic:blipFill>
-                    <a:blip r:embed="rId12" cstate="print">
-                      <a:extLst>
-                        <a:ext uri="{28A0092B-C50C-407E-A947-70E740481C1C}">
-                          <a14:useLocalDpi xmlns:a14="http://schemas.microsoft.com/office/drawing/2010/main" val="0"/>
-                        </a:ext>
-                      </a:extLst>
-                    </a:blip>
-                    <a:stretch>
-                      <a:fillRect/>
-                    </a:stretch>
-                  </pic:blipFill>
-                  <pic:spPr>
-                    <a:xfrm>
-                      <a:off x="0" y="0"/>
-                      <a:ext cx="1460096" cy="1812535"/>
-                    </a:xfrm>
-                    <a:prstGeom prst="rect">
-                      <a:avLst/>
-                    </a:prstGeom>
-                  </pic:spPr>
-                </pic:pic>
-              </a:graphicData>
-            </a:graphic>
-          </wp:inline>
-        </w:drawing>
-      </w:r>
-    </w:p>
-    <w:p>
-      <w:pPr>
-        <w:jc w:val="center"/>
-      </w:pPr>
-    </w:p>
-    <w:p>
-      <w:pPr>
-        <w:jc w:val="center"/>
-      </w:pPr>
-    </w:p>
-    <w:p>
-      <w:pPr>
-        <w:jc w:val="center"/>
-      </w:pPr>
-    </w:p>
-    <w:p>
-      <w:r>
-        <w:t>Para além disso, criámos também procedimentos para controlar o comportamento dos Comilões e dos Limpadores.</w:t>
-      </w:r>
-    </w:p>
-    <w:p/>
-    <w:p>
-      <w:r>
-        <w:rPr>
-          <w:noProof/>
-        </w:rPr>
-        <w:drawing>
-          <wp:inline distT="0" distB="0" distL="0" distR="0" wp14:anchorId="41867679" wp14:editId="387DA72B">
-            <wp:extent cx="5400040" cy="2293620"/>
-            <wp:effectExtent l="0" t="0" r="0" b="5080"/>
-            <wp:docPr id="31" name="Imagem 31" descr="Uma imagem com texto&#10;&#10;Descrição gerada automaticamente"/>
-            <wp:cNvGraphicFramePr>
-              <a:graphicFrameLocks xmlns:a="http://schemas.openxmlformats.org/drawingml/2006/main" noChangeAspect="1"/>
-            </wp:cNvGraphicFramePr>
-            <a:graphic xmlns:a="http://schemas.openxmlformats.org/drawingml/2006/main">
-              <a:graphicData uri="http://schemas.openxmlformats.org/drawingml/2006/picture">
-                <pic:pic xmlns:pic="http://schemas.openxmlformats.org/drawingml/2006/picture">
-                  <pic:nvPicPr>
-                    <pic:cNvPr id="31" name="Imagem 31" descr="Uma imagem com texto&#10;&#10;Descrição gerada automaticamente"/>
-                    <pic:cNvPicPr/>
-                  </pic:nvPicPr>
-                  <pic:blipFill>
-                    <a:blip r:embed="rId13">
-                      <a:extLst>
-                        <a:ext uri="{28A0092B-C50C-407E-A947-70E740481C1C}">
-                          <a14:useLocalDpi xmlns:a14="http://schemas.microsoft.com/office/drawing/2010/main" val="0"/>
-                        </a:ext>
-                      </a:extLst>
-                    </a:blip>
-                    <a:stretch>
-                      <a:fillRect/>
-                    </a:stretch>
-                  </pic:blipFill>
-                  <pic:spPr>
-                    <a:xfrm>
-                      <a:off x="0" y="0"/>
-                      <a:ext cx="5400040" cy="2293620"/>
-                    </a:xfrm>
-                    <a:prstGeom prst="rect">
-                      <a:avLst/>
-                    </a:prstGeom>
-                  </pic:spPr>
-                </pic:pic>
-              </a:graphicData>
-            </a:graphic>
-          </wp:inline>
-        </w:drawing>
-      </w:r>
-    </w:p>
-    <w:p/>
-    <w:p>
-      <w:r>
-        <w:t xml:space="preserve">O procedimento </w:t>
-      </w:r>
-      <w:r>
-        <w:rPr>
-          <w:b/>
-          <w:bCs/>
-        </w:rPr>
-        <w:t>G</w:t>
-      </w:r>
-      <w:r>
-        <w:rPr>
-          <w:b/>
-          <w:bCs/>
-        </w:rPr>
-        <w:t>o</w:t>
-      </w:r>
-      <w:r>
-        <w:t xml:space="preserve"> tem como função avançar um tick e retirar uma unidade de vida a todos os agentes. Já o procedimento </w:t>
-      </w:r>
-      <w:r>
-        <w:rPr>
-          <w:b/>
-          <w:bCs/>
-        </w:rPr>
-        <w:t>VerificaMorte</w:t>
-      </w:r>
-      <w:r>
-        <w:t xml:space="preserve"> trata de matar os agentes que tiverem uma vida menor ou igual a zero.</w:t>
-      </w:r>
-    </w:p>
-    <w:p>
-      <w:r>
-        <w:br w:type="page"/>
-      </w:r>
-    </w:p>
-    <w:p>
-      <w:pPr>
-        <w:pStyle w:val="Ttulo1"/>
-        <w:rPr>
-          <w:sz w:val="26"/>
-          <w:szCs w:val="26"/>
-        </w:rPr>
-      </w:pPr>
-      <w:bookmarkStart w:id="5" w:name="_Toc88098563"/>
-      <w:r>
-        <w:lastRenderedPageBreak/>
-        <w:t>Conclusão</w:t>
-      </w:r>
-      <w:bookmarkEnd w:id="5"/>
-    </w:p>
-    <w:p>
-      <w:pPr>
-        <w:rPr>
-          <w:sz w:val="26"/>
-          <w:szCs w:val="26"/>
-        </w:rPr>
-      </w:pPr>
-    </w:p>
-    <w:p/>
-    <w:p>
-      <w:pPr>
-        <w:jc w:val="both"/>
-      </w:pPr>
-      <w:r>
-        <w:t xml:space="preserve">Este trabalho permitiu-nos consolidar bem a matéria das aulas de </w:t>
-      </w:r>
-      <w:r>
-        <w:t xml:space="preserve">Introdução à Inteligência Artificial relativas ao </w:t>
-      </w:r>
-      <w:r>
-        <w:rPr>
-          <w:b/>
-          <w:bCs/>
-          <w:color w:val="00A39F"/>
-        </w:rPr>
-        <w:t>NetLogo</w:t>
-      </w:r>
-      <w:r>
-        <w:rPr>
-          <w:color w:val="00A39F"/>
-        </w:rPr>
-        <w:t xml:space="preserve"> </w:t>
-      </w:r>
-      <w:r>
-        <w:t>e dessa forma pudemos</w:t>
-      </w:r>
-      <w:r>
-        <w:t xml:space="preserve"> colocar-nos à prova</w:t>
-      </w:r>
-      <w:r>
-        <w:t xml:space="preserve"> </w:t>
-      </w:r>
-      <w:r>
-        <w:t>relativamente àquilo que realmente sabíamos</w:t>
-      </w:r>
-      <w:r>
-        <w:t xml:space="preserve"> e também pudemos aplicar os nossos conhecimentos.</w:t>
-      </w:r>
-    </w:p>
-    <w:p>
-      <w:pPr>
-        <w:jc w:val="both"/>
-      </w:pPr>
-      <w:r>
-        <w:t>Por se tratar de um</w:t>
-      </w:r>
-      <w:r>
-        <w:t xml:space="preserve">a simulação com um grande carácter visual </w:t>
-      </w:r>
-      <w:r>
-        <w:t xml:space="preserve">e que de certa forma se assemelha a um jogo, </w:t>
-      </w:r>
-      <w:r>
-        <w:t>creio que</w:t>
-      </w:r>
-      <w:r>
-        <w:t xml:space="preserve"> isso</w:t>
-      </w:r>
-      <w:r>
-        <w:t xml:space="preserve"> nos deu </w:t>
-      </w:r>
-      <w:r>
-        <w:t>uma grande</w:t>
-      </w:r>
-      <w:r>
-        <w:t xml:space="preserve"> motivação para realizarmos este trabalho prático</w:t>
-      </w:r>
-      <w:r>
-        <w:t>.</w:t>
-      </w:r>
-    </w:p>
-    <w:p>
-      <w:pPr>
-        <w:jc w:val="both"/>
-      </w:pPr>
-    </w:p>
-    <w:p>
-      <w:pPr>
-        <w:jc w:val="both"/>
-      </w:pPr>
-    </w:p>
-    <w:p>
-      <w:pPr>
-        <w:jc w:val="both"/>
-      </w:pPr>
-    </w:p>
-    <w:p>
-      <w:pPr>
-        <w:jc w:val="both"/>
-      </w:pPr>
-    </w:p>
-    <w:p>
-      <w:pPr>
-        <w:jc w:val="center"/>
-        <w:rPr>
-          <w:rFonts w:ascii="Times New Roman" w:eastAsia="Times New Roman" w:hAnsi="Times New Roman" w:cs="Times New Roman"/>
-          <w:lang w:eastAsia="pt-PT"/>
-        </w:rPr>
-      </w:pPr>
-      <w:r>
-        <w:rPr>
-          <w:rFonts w:ascii="Times New Roman" w:eastAsia="Times New Roman" w:hAnsi="Times New Roman" w:cs="Times New Roman"/>
-          <w:lang w:eastAsia="pt-PT"/>
-        </w:rPr>
-        <w:fldChar w:fldCharType="begin"/>
-      </w:r>
-      <w:r>
-        <w:rPr>
-          <w:rFonts w:ascii="Times New Roman" w:eastAsia="Times New Roman" w:hAnsi="Times New Roman" w:cs="Times New Roman"/>
-          <w:lang w:eastAsia="pt-PT"/>
-        </w:rPr>
-        <w:instrText xml:space="preserve"> INCLUDEPICTURE "https://www.informese.co/wp-content/uploads/2019/10/IconIA.png" \* MERGEFORMATINET </w:instrText>
-      </w:r>
-      <w:r>
-        <w:rPr>
-          <w:rFonts w:ascii="Times New Roman" w:eastAsia="Times New Roman" w:hAnsi="Times New Roman" w:cs="Times New Roman"/>
-          <w:lang w:eastAsia="pt-PT"/>
-        </w:rPr>
-        <w:fldChar w:fldCharType="separate"/>
-      </w:r>
-      <w:r>
-        <w:rPr>
-          <w:rFonts w:ascii="Times New Roman" w:eastAsia="Times New Roman" w:hAnsi="Times New Roman" w:cs="Times New Roman"/>
-          <w:noProof/>
-          <w:lang w:eastAsia="pt-PT"/>
-        </w:rPr>
-        <w:drawing>
-          <wp:inline distT="0" distB="0" distL="0" distR="0" wp14:anchorId="3AE0BAFB" wp14:editId="5C310125">
-            <wp:extent cx="4588061" cy="4322618"/>
-            <wp:effectExtent l="0" t="0" r="0" b="0"/>
-            <wp:docPr id="26" name="Imagem 26"/>
-            <wp:cNvGraphicFramePr>
-              <a:graphicFrameLocks xmlns:a="http://schemas.openxmlformats.org/drawingml/2006/main" noChangeAspect="1"/>
-            </wp:cNvGraphicFramePr>
-            <a:graphic xmlns:a="http://schemas.openxmlformats.org/drawingml/2006/main">
-              <a:graphicData uri="http://schemas.openxmlformats.org/drawingml/2006/picture">
-                <pic:pic xmlns:pic="http://schemas.openxmlformats.org/drawingml/2006/picture">
-                  <pic:nvPicPr>
-                    <pic:cNvPr id="0" name="Picture 1"/>
+                    <pic:cNvPr id="0" name="Picture 10"/>
                     <pic:cNvPicPr>
                       <a:picLocks noChangeAspect="1" noChangeArrowheads="1"/>
                     </pic:cNvPicPr>
                   </pic:nvPicPr>
                   <pic:blipFill>
-                    <a:blip r:embed="rId14">
+                    <a:blip r:embed="rId11" cstate="print">
                       <a:extLst>
                         <a:ext uri="{28A0092B-C50C-407E-A947-70E740481C1C}">
                           <a14:useLocalDpi xmlns:a14="http://schemas.microsoft.com/office/drawing/2010/main" val="0"/>
@@ -1212,7 +1135,7 @@
                   <pic:spPr bwMode="auto">
                     <a:xfrm>
                       <a:off x="0" y="0"/>
-                      <a:ext cx="4594571" cy="4328752"/>
+                      <a:ext cx="4775136" cy="4648233"/>
                     </a:xfrm>
                     <a:prstGeom prst="rect">
                       <a:avLst/>
@@ -1238,6 +1161,34 @@
     </w:p>
     <w:p>
       <w:pPr>
+        <w:jc w:val="center"/>
+        <w:rPr>
+          <w:rFonts w:ascii="Times New Roman" w:eastAsia="Times New Roman" w:hAnsi="Times New Roman" w:cs="Times New Roman"/>
+          <w:lang w:eastAsia="pt-PT"/>
+        </w:rPr>
+      </w:pPr>
+    </w:p>
+    <w:p>
+      <w:pPr>
+        <w:jc w:val="both"/>
+      </w:pPr>
+    </w:p>
+    <w:p>
+      <w:pPr>
+        <w:jc w:val="both"/>
+      </w:pPr>
+    </w:p>
+    <w:p>
+      <w:pPr>
+        <w:jc w:val="center"/>
+        <w:rPr>
+          <w:rFonts w:ascii="Times New Roman" w:eastAsia="Times New Roman" w:hAnsi="Times New Roman" w:cs="Times New Roman"/>
+          <w:lang w:eastAsia="pt-PT"/>
+        </w:rPr>
+      </w:pPr>
+    </w:p>
+    <w:p>
+      <w:pPr>
         <w:jc w:val="both"/>
       </w:pPr>
     </w:p>
@@ -1279,8 +1230,8 @@
     </w:p>
     <w:p/>
     <w:sectPr>
-      <w:headerReference w:type="default" r:id="rId15"/>
-      <w:footerReference w:type="default" r:id="rId16"/>
+      <w:headerReference w:type="default" r:id="rId12"/>
+      <w:footerReference w:type="default" r:id="rId13"/>
       <w:pgSz w:w="11906" w:h="16838"/>
       <w:pgMar w:top="1418" w:right="1701" w:bottom="1418" w:left="1701" w:header="771" w:footer="709" w:gutter="0"/>
       <w:cols w:space="708"/>
@@ -3978,7 +3929,7 @@
     <w:link w:val="Ttulo1Carter"/>
     <w:uiPriority w:val="9"/>
     <w:qFormat/>
-    <w:rsid w:val="00FE403C"/>
+    <w:rsid w:val="00E40490"/>
     <w:pPr>
       <w:keepNext/>
       <w:keepLines/>
@@ -3989,7 +3940,7 @@
     <w:rPr>
       <w:rFonts w:asciiTheme="majorHAnsi" w:eastAsiaTheme="majorEastAsia" w:hAnsiTheme="majorHAnsi" w:cstheme="majorBidi"/>
       <w:bCs/>
-      <w:color w:val="00A39F"/>
+      <w:color w:val="FF044D"/>
       <w:sz w:val="32"/>
       <w:szCs w:val="32"/>
     </w:rPr>
@@ -4002,7 +3953,7 @@
     <w:uiPriority w:val="9"/>
     <w:unhideWhenUsed/>
     <w:qFormat/>
-    <w:rsid w:val="00FE403C"/>
+    <w:rsid w:val="00E40490"/>
     <w:pPr>
       <w:keepNext/>
       <w:keepLines/>
@@ -4011,7 +3962,7 @@
     </w:pPr>
     <w:rPr>
       <w:rFonts w:asciiTheme="majorHAnsi" w:eastAsiaTheme="majorEastAsia" w:hAnsiTheme="majorHAnsi" w:cstheme="majorBidi"/>
-      <w:color w:val="00A39F"/>
+      <w:color w:val="FF044D"/>
       <w:sz w:val="26"/>
       <w:szCs w:val="26"/>
     </w:rPr>
@@ -4024,7 +3975,7 @@
     <w:uiPriority w:val="9"/>
     <w:unhideWhenUsed/>
     <w:qFormat/>
-    <w:rsid w:val="00FE403C"/>
+    <w:rsid w:val="00E40490"/>
     <w:pPr>
       <w:keepNext/>
       <w:keepLines/>
@@ -4033,7 +3984,7 @@
     </w:pPr>
     <w:rPr>
       <w:rFonts w:asciiTheme="majorHAnsi" w:eastAsiaTheme="majorEastAsia" w:hAnsiTheme="majorHAnsi" w:cstheme="majorBidi"/>
-      <w:color w:val="00A39F"/>
+      <w:color w:val="FF044D"/>
     </w:rPr>
   </w:style>
   <w:style w:type="paragraph" w:styleId="Ttulo4">
@@ -4045,7 +3996,7 @@
     <w:semiHidden/>
     <w:unhideWhenUsed/>
     <w:qFormat/>
-    <w:rsid w:val="00FE403C"/>
+    <w:rsid w:val="00E40490"/>
     <w:pPr>
       <w:keepNext/>
       <w:keepLines/>
@@ -4056,7 +4007,7 @@
       <w:rFonts w:asciiTheme="majorHAnsi" w:eastAsiaTheme="majorEastAsia" w:hAnsiTheme="majorHAnsi" w:cstheme="majorBidi"/>
       <w:i/>
       <w:iCs/>
-      <w:color w:val="00A39F"/>
+      <w:color w:val="FF044D"/>
     </w:rPr>
   </w:style>
   <w:style w:type="character" w:default="1" w:styleId="Tipodeletrapredefinidodopargrafo">
@@ -4091,11 +4042,11 @@
     <w:basedOn w:val="Tipodeletrapredefinidodopargrafo"/>
     <w:link w:val="Ttulo1"/>
     <w:uiPriority w:val="9"/>
-    <w:rsid w:val="00FE403C"/>
+    <w:rsid w:val="00E40490"/>
     <w:rPr>
       <w:rFonts w:asciiTheme="majorHAnsi" w:eastAsiaTheme="majorEastAsia" w:hAnsiTheme="majorHAnsi" w:cstheme="majorBidi"/>
       <w:bCs/>
-      <w:color w:val="00A39F"/>
+      <w:color w:val="FF044D"/>
       <w:sz w:val="32"/>
       <w:szCs w:val="32"/>
     </w:rPr>
@@ -4298,10 +4249,10 @@
     <w:basedOn w:val="Tipodeletrapredefinidodopargrafo"/>
     <w:link w:val="Ttulo2"/>
     <w:uiPriority w:val="9"/>
-    <w:rsid w:val="00FE403C"/>
+    <w:rsid w:val="00E40490"/>
     <w:rPr>
       <w:rFonts w:asciiTheme="majorHAnsi" w:eastAsiaTheme="majorEastAsia" w:hAnsiTheme="majorHAnsi" w:cstheme="majorBidi"/>
-      <w:color w:val="00A39F"/>
+      <w:color w:val="FF044D"/>
       <w:sz w:val="26"/>
       <w:szCs w:val="26"/>
     </w:rPr>
@@ -4408,10 +4359,10 @@
     <w:basedOn w:val="Tipodeletrapredefinidodopargrafo"/>
     <w:link w:val="Ttulo3"/>
     <w:uiPriority w:val="9"/>
-    <w:rsid w:val="00FE403C"/>
+    <w:rsid w:val="00E40490"/>
     <w:rPr>
       <w:rFonts w:asciiTheme="majorHAnsi" w:eastAsiaTheme="majorEastAsia" w:hAnsiTheme="majorHAnsi" w:cstheme="majorBidi"/>
-      <w:color w:val="00A39F"/>
+      <w:color w:val="FF044D"/>
     </w:rPr>
   </w:style>
   <w:style w:type="character" w:customStyle="1" w:styleId="Ttulo4Carter">
@@ -4420,12 +4371,12 @@
     <w:link w:val="Ttulo4"/>
     <w:uiPriority w:val="9"/>
     <w:semiHidden/>
-    <w:rsid w:val="00FE403C"/>
+    <w:rsid w:val="00E40490"/>
     <w:rPr>
       <w:rFonts w:asciiTheme="majorHAnsi" w:eastAsiaTheme="majorEastAsia" w:hAnsiTheme="majorHAnsi" w:cstheme="majorBidi"/>
       <w:i/>
       <w:iCs/>
-      <w:color w:val="00A39F"/>
+      <w:color w:val="FF044D"/>
     </w:rPr>
   </w:style>
 </w:styles>

</xml_diff>

<commit_message>
Conclusão do relatório para a meta 1
</commit_message>
<xml_diff>
--- a/Relatório SO.docx
+++ b/Relatório SO.docx
@@ -10,13 +10,13 @@
         <mc:AlternateContent>
           <mc:Choice Requires="wps">
             <w:drawing>
-              <wp:anchor distT="0" distB="0" distL="114300" distR="114300" simplePos="0" relativeHeight="251677696" behindDoc="0" locked="0" layoutInCell="1" allowOverlap="1" wp14:anchorId="55BE47E8" wp14:editId="3F147ECE">
+              <wp:anchor distT="0" distB="0" distL="114300" distR="114300" simplePos="0" relativeHeight="251677696" behindDoc="0" locked="0" layoutInCell="1" allowOverlap="1" wp14:anchorId="55BE47E8" wp14:editId="210F2950">
                 <wp:simplePos x="0" y="0"/>
                 <wp:positionH relativeFrom="column">
                   <wp:posOffset>-603250</wp:posOffset>
                 </wp:positionH>
                 <wp:positionV relativeFrom="paragraph">
-                  <wp:posOffset>6606428</wp:posOffset>
+                  <wp:posOffset>6588113</wp:posOffset>
                 </wp:positionV>
                 <wp:extent cx="2635885" cy="291465"/>
                 <wp:effectExtent l="0" t="0" r="0" b="0"/>
@@ -87,7 +87,7 @@
                 <v:stroke joinstyle="miter"/>
                 <v:path gradientshapeok="t" o:connecttype="rect"/>
               </v:shapetype>
-              <v:shape id="Caixa de Texto 22" o:spid="_x0000_s1026" type="#_x0000_t202" style="position:absolute;margin-left:-47.5pt;margin-top:520.2pt;width:207.55pt;height:22.95pt;z-index:251677696;visibility:visible;mso-wrap-style:square;mso-width-percent:0;mso-height-percent:0;mso-wrap-distance-left:9pt;mso-wrap-distance-top:0;mso-wrap-distance-right:9pt;mso-wrap-distance-bottom:0;mso-position-horizontal:absolute;mso-position-horizontal-relative:text;mso-position-vertical:absolute;mso-position-vertical-relative:text;mso-width-percent:0;mso-height-percent:0;mso-width-relative:margin;mso-height-relative:margin;v-text-anchor:top" o:gfxdata="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" filled="f" stroked="f" strokeweight=".5pt">
+              <v:shape id="Caixa de Texto 22" o:spid="_x0000_s1026" type="#_x0000_t202" style="position:absolute;margin-left:-47.5pt;margin-top:518.75pt;width:207.55pt;height:22.95pt;z-index:251677696;visibility:visible;mso-wrap-style:square;mso-width-percent:0;mso-height-percent:0;mso-wrap-distance-left:9pt;mso-wrap-distance-top:0;mso-wrap-distance-right:9pt;mso-wrap-distance-bottom:0;mso-position-horizontal:absolute;mso-position-horizontal-relative:text;mso-position-vertical:absolute;mso-position-vertical-relative:text;mso-width-percent:0;mso-height-percent:0;mso-width-relative:margin;mso-height-relative:margin;v-text-anchor:top" o:gfxdata="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" filled="f" stroked="f" strokeweight=".5pt">
                 <v:textbox>
                   <w:txbxContent>
                     <w:p>
@@ -201,7 +201,7 @@
         </w:rPr>
       </w:pPr>
       <w:bookmarkStart w:id="0" w:name="_Toc69218222"/>
-      <w:bookmarkStart w:id="1" w:name="_Toc88355745"/>
+      <w:bookmarkStart w:id="1" w:name="_Toc88431087"/>
       <w:r>
         <w:rPr>
           <w:sz w:val="36"/>
@@ -271,7 +271,7 @@
             </w:rPr>
             <w:fldChar w:fldCharType="separate"/>
           </w:r>
-          <w:hyperlink w:anchor="_Toc88355745" w:history="1">
+          <w:hyperlink w:anchor="_Toc88431087" w:history="1">
             <w:r>
               <w:rPr>
                 <w:rStyle w:val="Hiperligao"/>
@@ -294,7 +294,7 @@
               <w:rPr>
                 <w:webHidden/>
               </w:rPr>
-              <w:instrText xml:space="preserve"> PAGEREF _Toc88355745 \h </w:instrText>
+              <w:instrText xml:space="preserve"> PAGEREF _Toc88431087 \h </w:instrText>
             </w:r>
             <w:r>
               <w:rPr>
@@ -331,7 +331,7 @@
               <w:lang w:eastAsia="pt-PT"/>
             </w:rPr>
           </w:pPr>
-          <w:hyperlink w:anchor="_Toc88355746" w:history="1">
+          <w:hyperlink w:anchor="_Toc88431088" w:history="1">
             <w:r>
               <w:rPr>
                 <w:rStyle w:val="Hiperligao"/>
@@ -354,7 +354,7 @@
               <w:rPr>
                 <w:webHidden/>
               </w:rPr>
-              <w:instrText xml:space="preserve"> PAGEREF _Toc88355746 \h </w:instrText>
+              <w:instrText xml:space="preserve"> PAGEREF _Toc88431088 \h </w:instrText>
             </w:r>
             <w:r>
               <w:rPr>
@@ -391,7 +391,7 @@
               <w:lang w:eastAsia="pt-PT"/>
             </w:rPr>
           </w:pPr>
-          <w:hyperlink w:anchor="_Toc88355747" w:history="1">
+          <w:hyperlink w:anchor="_Toc88431089" w:history="1">
             <w:r>
               <w:rPr>
                 <w:rStyle w:val="Hiperligao"/>
@@ -414,7 +414,7 @@
               <w:rPr>
                 <w:webHidden/>
               </w:rPr>
-              <w:instrText xml:space="preserve"> PAGEREF _Toc88355747 \h </w:instrText>
+              <w:instrText xml:space="preserve"> PAGEREF _Toc88431089 \h </w:instrText>
             </w:r>
             <w:r>
               <w:rPr>
@@ -451,7 +451,7 @@
               <w:lang w:eastAsia="pt-PT"/>
             </w:rPr>
           </w:pPr>
-          <w:hyperlink w:anchor="_Toc88355748" w:history="1">
+          <w:hyperlink w:anchor="_Toc88431090" w:history="1">
             <w:r>
               <w:rPr>
                 <w:rStyle w:val="Hiperligao"/>
@@ -474,7 +474,7 @@
               <w:rPr>
                 <w:webHidden/>
               </w:rPr>
-              <w:instrText xml:space="preserve"> PAGEREF _Toc88355748 \h </w:instrText>
+              <w:instrText xml:space="preserve"> PAGEREF _Toc88431090 \h </w:instrText>
             </w:r>
             <w:r>
               <w:rPr>
@@ -511,7 +511,7 @@
               <w:lang w:eastAsia="pt-PT"/>
             </w:rPr>
           </w:pPr>
-          <w:hyperlink w:anchor="_Toc88355749" w:history="1">
+          <w:hyperlink w:anchor="_Toc88431091" w:history="1">
             <w:r>
               <w:rPr>
                 <w:rStyle w:val="Hiperligao"/>
@@ -534,7 +534,7 @@
               <w:rPr>
                 <w:webHidden/>
               </w:rPr>
-              <w:instrText xml:space="preserve"> PAGEREF _Toc88355749 \h </w:instrText>
+              <w:instrText xml:space="preserve"> PAGEREF _Toc88431091 \h </w:instrText>
             </w:r>
             <w:r>
               <w:rPr>
@@ -571,12 +571,12 @@
               <w:lang w:eastAsia="pt-PT"/>
             </w:rPr>
           </w:pPr>
-          <w:hyperlink w:anchor="_Toc88355750" w:history="1">
+          <w:hyperlink w:anchor="_Toc88431092" w:history="1">
             <w:r>
               <w:rPr>
                 <w:rStyle w:val="Hiperligao"/>
               </w:rPr>
-              <w:t>Comunicação com o classificador</w:t>
+              <w:t>Comunicação balcão-classificador</w:t>
             </w:r>
             <w:r>
               <w:rPr>
@@ -594,67 +594,7 @@
               <w:rPr>
                 <w:webHidden/>
               </w:rPr>
-              <w:instrText xml:space="preserve"> PAGEREF _Toc88355750 \h </w:instrText>
-            </w:r>
-            <w:r>
-              <w:rPr>
-                <w:webHidden/>
-              </w:rPr>
-            </w:r>
-            <w:r>
-              <w:rPr>
-                <w:webHidden/>
-              </w:rPr>
-              <w:fldChar w:fldCharType="separate"/>
-            </w:r>
-            <w:r>
-              <w:rPr>
-                <w:webHidden/>
-              </w:rPr>
-              <w:t>5</w:t>
-            </w:r>
-            <w:r>
-              <w:rPr>
-                <w:webHidden/>
-              </w:rPr>
-              <w:fldChar w:fldCharType="end"/>
-            </w:r>
-          </w:hyperlink>
-        </w:p>
-        <w:p>
-          <w:pPr>
-            <w:pStyle w:val="ndice1"/>
-            <w:rPr>
-              <w:rFonts w:eastAsiaTheme="minorEastAsia"/>
-              <w:b w:val="0"/>
-              <w:bCs w:val="0"/>
-              <w:lang w:eastAsia="pt-PT"/>
-            </w:rPr>
-          </w:pPr>
-          <w:hyperlink w:anchor="_Toc88355751" w:history="1">
-            <w:r>
-              <w:rPr>
-                <w:rStyle w:val="Hiperligao"/>
-              </w:rPr>
-              <w:t>Conclusão</w:t>
-            </w:r>
-            <w:r>
-              <w:rPr>
-                <w:webHidden/>
-              </w:rPr>
-              <w:tab/>
-            </w:r>
-            <w:r>
-              <w:rPr>
-                <w:webHidden/>
-              </w:rPr>
-              <w:fldChar w:fldCharType="begin"/>
-            </w:r>
-            <w:r>
-              <w:rPr>
-                <w:webHidden/>
-              </w:rPr>
-              <w:instrText xml:space="preserve"> PAGEREF _Toc88355751 \h </w:instrText>
+              <w:instrText xml:space="preserve"> PAGEREF _Toc88431092 \h </w:instrText>
             </w:r>
             <w:r>
               <w:rPr>
@@ -682,6 +622,66 @@
           </w:hyperlink>
         </w:p>
         <w:p>
+          <w:pPr>
+            <w:pStyle w:val="ndice1"/>
+            <w:rPr>
+              <w:rFonts w:eastAsiaTheme="minorEastAsia"/>
+              <w:b w:val="0"/>
+              <w:bCs w:val="0"/>
+              <w:lang w:eastAsia="pt-PT"/>
+            </w:rPr>
+          </w:pPr>
+          <w:hyperlink w:anchor="_Toc88431093" w:history="1">
+            <w:r>
+              <w:rPr>
+                <w:rStyle w:val="Hiperligao"/>
+              </w:rPr>
+              <w:t>Conclusão</w:t>
+            </w:r>
+            <w:r>
+              <w:rPr>
+                <w:webHidden/>
+              </w:rPr>
+              <w:tab/>
+            </w:r>
+            <w:r>
+              <w:rPr>
+                <w:webHidden/>
+              </w:rPr>
+              <w:fldChar w:fldCharType="begin"/>
+            </w:r>
+            <w:r>
+              <w:rPr>
+                <w:webHidden/>
+              </w:rPr>
+              <w:instrText xml:space="preserve"> PAGEREF _Toc88431093 \h </w:instrText>
+            </w:r>
+            <w:r>
+              <w:rPr>
+                <w:webHidden/>
+              </w:rPr>
+            </w:r>
+            <w:r>
+              <w:rPr>
+                <w:webHidden/>
+              </w:rPr>
+              <w:fldChar w:fldCharType="separate"/>
+            </w:r>
+            <w:r>
+              <w:rPr>
+                <w:webHidden/>
+              </w:rPr>
+              <w:t>7</w:t>
+            </w:r>
+            <w:r>
+              <w:rPr>
+                <w:webHidden/>
+              </w:rPr>
+              <w:fldChar w:fldCharType="end"/>
+            </w:r>
+          </w:hyperlink>
+        </w:p>
+        <w:p>
           <w:r>
             <w:rPr>
               <w:i/>
@@ -720,7 +720,7 @@
         <w:lastRenderedPageBreak/>
         <w:tab/>
       </w:r>
-      <w:bookmarkStart w:id="2" w:name="_Toc88355746"/>
+      <w:bookmarkStart w:id="2" w:name="_Toc88431088"/>
       <w:r>
         <w:t>Introdução</w:t>
       </w:r>
@@ -793,7 +793,13 @@
         <w:t>médico</w:t>
       </w:r>
       <w:r>
-        <w:t>, que logicamente vai atender um utente e vai ter uma conversa com este.</w:t>
+        <w:t xml:space="preserve">, que vai atender um utente e </w:t>
+      </w:r>
+      <w:r>
+        <w:t>irá</w:t>
+      </w:r>
+      <w:r>
+        <w:t xml:space="preserve"> ter uma conversa com este.</w:t>
       </w:r>
     </w:p>
     <w:p/>
@@ -944,7 +950,7 @@
       <w:pPr>
         <w:pStyle w:val="Ttulo1"/>
       </w:pPr>
-      <w:bookmarkStart w:id="3" w:name="_Toc88355747"/>
+      <w:bookmarkStart w:id="3" w:name="_Toc88431089"/>
       <w:r>
         <w:lastRenderedPageBreak/>
         <w:t>Implementação</w:t>
@@ -960,69 +966,1255 @@
       <w:pPr>
         <w:pStyle w:val="Ttulo2"/>
       </w:pPr>
-      <w:bookmarkStart w:id="4" w:name="_Toc88355748"/>
+      <w:bookmarkStart w:id="4" w:name="_Toc88431090"/>
       <w:r>
         <w:t>Variáveis de Ambiente</w:t>
       </w:r>
       <w:bookmarkEnd w:id="4"/>
     </w:p>
     <w:p>
-      <w:proofErr w:type="spellStart"/>
-      <w:r>
-        <w:t>Adsdad</w:t>
-      </w:r>
-      <w:proofErr w:type="spellEnd"/>
+      <w:pPr>
+        <w:jc w:val="both"/>
+      </w:pPr>
+      <w:r>
+        <w:t xml:space="preserve">No ficheiro </w:t>
+      </w:r>
+      <w:r>
+        <w:rPr>
+          <w:i/>
+          <w:iCs/>
+          <w:color w:val="FF7DB3"/>
+        </w:rPr>
+        <w:t>envar.sh</w:t>
+      </w:r>
+      <w:r>
+        <w:rPr>
+          <w:color w:val="FF044D"/>
+        </w:rPr>
+        <w:t xml:space="preserve"> </w:t>
+      </w:r>
+      <w:r>
+        <w:t>temos def</w:t>
+      </w:r>
+      <w:r>
+        <w:t>i</w:t>
+      </w:r>
+      <w:r>
+        <w:t>n</w:t>
+      </w:r>
+      <w:r>
+        <w:t>i</w:t>
+      </w:r>
+      <w:r>
+        <w:t>das 3 variáveis de ambiente:</w:t>
+      </w:r>
+    </w:p>
+    <w:p>
+      <w:pPr>
+        <w:pStyle w:val="PargrafodaLista"/>
+        <w:numPr>
+          <w:ilvl w:val="0"/>
+          <w:numId w:val="24"/>
+        </w:numPr>
+        <w:jc w:val="both"/>
+      </w:pPr>
+      <w:r>
+        <w:rPr>
+          <w:b/>
+          <w:bCs/>
+        </w:rPr>
+        <w:t>MAXCLIENTES:</w:t>
+      </w:r>
+      <w:r>
+        <w:t xml:space="preserve"> indica o número máximo de clientes conectados</w:t>
+      </w:r>
+    </w:p>
+    <w:p>
+      <w:pPr>
+        <w:pStyle w:val="PargrafodaLista"/>
+        <w:numPr>
+          <w:ilvl w:val="0"/>
+          <w:numId w:val="24"/>
+        </w:numPr>
+        <w:jc w:val="both"/>
+      </w:pPr>
+      <w:r>
+        <w:rPr>
+          <w:b/>
+          <w:bCs/>
+        </w:rPr>
+        <w:t>MAXMEDICOS:</w:t>
+      </w:r>
+      <w:r>
+        <w:t xml:space="preserve"> </w:t>
+      </w:r>
+      <w:r>
+        <w:t>indica o número máximo de médicos conectados</w:t>
+      </w:r>
+    </w:p>
+    <w:p>
+      <w:pPr>
+        <w:pStyle w:val="PargrafodaLista"/>
+        <w:numPr>
+          <w:ilvl w:val="0"/>
+          <w:numId w:val="24"/>
+        </w:numPr>
+        <w:jc w:val="both"/>
+      </w:pPr>
+      <w:r>
+        <w:rPr>
+          <w:b/>
+          <w:bCs/>
+        </w:rPr>
+        <w:t>MEDICALSO_RUN:</w:t>
+      </w:r>
+      <w:r>
+        <w:t xml:space="preserve"> indica </w:t>
+      </w:r>
+      <w:r>
+        <w:t>se o balcão está online</w:t>
+      </w:r>
+    </w:p>
+    <w:p>
+      <w:pPr>
+        <w:jc w:val="both"/>
+      </w:pPr>
+    </w:p>
+    <w:p>
+      <w:pPr>
+        <w:jc w:val="both"/>
+      </w:pPr>
+      <w:r>
+        <w:t xml:space="preserve">Estas variáveis de ambiente são utilizadas pelos vários programas para controlar certos aspetos dos mesmos. No caso de não estarem definidas ou estarem mal definidas, os programas apresentam uma mensagem de erro e fecham, impedindo assim o utilizador de efetuar qualquer outra ação. </w:t>
+      </w:r>
+    </w:p>
+    <w:p>
+      <w:pPr>
+        <w:jc w:val="both"/>
+      </w:pPr>
+    </w:p>
+    <w:p>
+      <w:pPr>
+        <w:jc w:val="center"/>
+      </w:pPr>
+      <w:r>
+        <w:rPr>
+          <w:noProof/>
+        </w:rPr>
+        <w:drawing>
+          <wp:inline distT="0" distB="0" distL="0" distR="0" wp14:anchorId="37B702C4" wp14:editId="18152370">
+            <wp:extent cx="3044650" cy="680655"/>
+            <wp:effectExtent l="0" t="0" r="3810" b="5715"/>
+            <wp:docPr id="1" name="Imagem 1" descr="Uma imagem com texto&#10;&#10;Descrição gerada automaticamente"/>
+            <wp:cNvGraphicFramePr>
+              <a:graphicFrameLocks xmlns:a="http://schemas.openxmlformats.org/drawingml/2006/main" noChangeAspect="1"/>
+            </wp:cNvGraphicFramePr>
+            <a:graphic xmlns:a="http://schemas.openxmlformats.org/drawingml/2006/main">
+              <a:graphicData uri="http://schemas.openxmlformats.org/drawingml/2006/picture">
+                <pic:pic xmlns:pic="http://schemas.openxmlformats.org/drawingml/2006/picture">
+                  <pic:nvPicPr>
+                    <pic:cNvPr id="1" name="Imagem 1" descr="Uma imagem com texto&#10;&#10;Descrição gerada automaticamente"/>
+                    <pic:cNvPicPr/>
+                  </pic:nvPicPr>
+                  <pic:blipFill>
+                    <a:blip r:embed="rId11" cstate="print">
+                      <a:extLst>
+                        <a:ext uri="{28A0092B-C50C-407E-A947-70E740481C1C}">
+                          <a14:useLocalDpi xmlns:a14="http://schemas.microsoft.com/office/drawing/2010/main" val="0"/>
+                        </a:ext>
+                      </a:extLst>
+                    </a:blip>
+                    <a:stretch>
+                      <a:fillRect/>
+                    </a:stretch>
+                  </pic:blipFill>
+                  <pic:spPr>
+                    <a:xfrm>
+                      <a:off x="0" y="0"/>
+                      <a:ext cx="3102008" cy="693478"/>
+                    </a:xfrm>
+                    <a:prstGeom prst="rect">
+                      <a:avLst/>
+                    </a:prstGeom>
+                  </pic:spPr>
+                </pic:pic>
+              </a:graphicData>
+            </a:graphic>
+          </wp:inline>
+        </w:drawing>
+      </w:r>
+      <w:r>
+        <w:t xml:space="preserve">      </w:t>
+      </w:r>
+      <w:r>
+        <w:rPr>
+          <w:noProof/>
+        </w:rPr>
+        <w:drawing>
+          <wp:inline distT="0" distB="0" distL="0" distR="0" wp14:anchorId="070CA9B9" wp14:editId="66DF7EBF">
+            <wp:extent cx="2125096" cy="691892"/>
+            <wp:effectExtent l="0" t="0" r="0" b="0"/>
+            <wp:docPr id="3" name="Imagem 3" descr="Uma imagem com texto&#10;&#10;Descrição gerada automaticamente"/>
+            <wp:cNvGraphicFramePr>
+              <a:graphicFrameLocks xmlns:a="http://schemas.openxmlformats.org/drawingml/2006/main" noChangeAspect="1"/>
+            </wp:cNvGraphicFramePr>
+            <a:graphic xmlns:a="http://schemas.openxmlformats.org/drawingml/2006/main">
+              <a:graphicData uri="http://schemas.openxmlformats.org/drawingml/2006/picture">
+                <pic:pic xmlns:pic="http://schemas.openxmlformats.org/drawingml/2006/picture">
+                  <pic:nvPicPr>
+                    <pic:cNvPr id="3" name="Imagem 3" descr="Uma imagem com texto&#10;&#10;Descrição gerada automaticamente"/>
+                    <pic:cNvPicPr/>
+                  </pic:nvPicPr>
+                  <pic:blipFill>
+                    <a:blip r:embed="rId12">
+                      <a:extLst>
+                        <a:ext uri="{28A0092B-C50C-407E-A947-70E740481C1C}">
+                          <a14:useLocalDpi xmlns:a14="http://schemas.microsoft.com/office/drawing/2010/main" val="0"/>
+                        </a:ext>
+                      </a:extLst>
+                    </a:blip>
+                    <a:stretch>
+                      <a:fillRect/>
+                    </a:stretch>
+                  </pic:blipFill>
+                  <pic:spPr>
+                    <a:xfrm>
+                      <a:off x="0" y="0"/>
+                      <a:ext cx="2140707" cy="696975"/>
+                    </a:xfrm>
+                    <a:prstGeom prst="rect">
+                      <a:avLst/>
+                    </a:prstGeom>
+                  </pic:spPr>
+                </pic:pic>
+              </a:graphicData>
+            </a:graphic>
+          </wp:inline>
+        </w:drawing>
+      </w:r>
     </w:p>
     <w:p/>
     <w:p/>
-    <w:p>
-      <w:pPr>
-        <w:pStyle w:val="Ttulo2"/>
-      </w:pPr>
-      <w:bookmarkStart w:id="5" w:name="_Toc88355749"/>
-      <w:r>
-        <w:t>Estruturas de Dados</w:t>
-      </w:r>
-      <w:bookmarkEnd w:id="5"/>
-    </w:p>
-    <w:p>
-      <w:proofErr w:type="spellStart"/>
-      <w:r>
-        <w:t>Adsdad</w:t>
-      </w:r>
-      <w:proofErr w:type="spellEnd"/>
-    </w:p>
     <w:p/>
     <w:p/>
     <w:p>
       <w:pPr>
         <w:pStyle w:val="Ttulo2"/>
       </w:pPr>
-      <w:bookmarkStart w:id="6" w:name="_Toc88355750"/>
-      <w:r>
-        <w:t>Comunicação com o classificador</w:t>
-      </w:r>
-      <w:bookmarkEnd w:id="6"/>
-    </w:p>
-    <w:p>
+      <w:bookmarkStart w:id="5" w:name="_Toc88431091"/>
+      <w:r>
+        <w:t>Estruturas de Dados</w:t>
+      </w:r>
+      <w:bookmarkEnd w:id="5"/>
+    </w:p>
+    <w:p>
+      <w:pPr>
+        <w:jc w:val="both"/>
+      </w:pPr>
+      <w:r>
+        <w:t>No que toca às estruturas de dados, foi necessário criar 3</w:t>
+      </w:r>
+      <w:r>
+        <w:t xml:space="preserve"> </w:t>
+      </w:r>
+      <w:r>
+        <w:t xml:space="preserve">estruturas </w:t>
+      </w:r>
+      <w:r>
+        <w:t>diferentes para armazenar informações relativas ao balcão, médicos e clientes.</w:t>
+      </w:r>
+    </w:p>
+    <w:p>
+      <w:pPr>
+        <w:jc w:val="both"/>
+      </w:pPr>
+    </w:p>
+    <w:p>
+      <w:pPr>
+        <w:jc w:val="both"/>
+      </w:pPr>
+      <w:r>
+        <w:t xml:space="preserve">A estrutura do </w:t>
+      </w:r>
+      <w:r>
+        <w:rPr>
+          <w:color w:val="FF044D"/>
+        </w:rPr>
+        <w:t xml:space="preserve">balcão </w:t>
+      </w:r>
+      <w:r>
+        <w:t>armazena os seguintes dados:</w:t>
+      </w:r>
+    </w:p>
+    <w:p>
+      <w:pPr>
+        <w:pStyle w:val="PargrafodaLista"/>
+        <w:numPr>
+          <w:ilvl w:val="0"/>
+          <w:numId w:val="25"/>
+        </w:numPr>
+        <w:jc w:val="both"/>
+      </w:pPr>
       <w:proofErr w:type="spellStart"/>
       <w:r>
-        <w:t>Adsdad</w:t>
+        <w:rPr>
+          <w:b/>
+          <w:bCs/>
+        </w:rPr>
+        <w:t>unpipeBC</w:t>
       </w:r>
       <w:proofErr w:type="spellEnd"/>
       <w:r>
-        <w:br w:type="page"/>
-      </w:r>
-    </w:p>
-    <w:p>
-      <w:pPr>
-        <w:pStyle w:val="Ttulo1"/>
-        <w:rPr>
+        <w:rPr>
+          <w:b/>
+          <w:bCs/>
+        </w:rPr>
+        <w:t xml:space="preserve">, </w:t>
+      </w:r>
+      <w:proofErr w:type="spellStart"/>
+      <w:r>
+        <w:rPr>
+          <w:b/>
+          <w:bCs/>
+        </w:rPr>
+        <w:t>unpipeCB</w:t>
+      </w:r>
+      <w:proofErr w:type="spellEnd"/>
+      <w:r>
+        <w:rPr>
+          <w:b/>
+          <w:bCs/>
+        </w:rPr>
+        <w:t>:</w:t>
+      </w:r>
+      <w:r>
+        <w:t xml:space="preserve"> </w:t>
+      </w:r>
+      <w:proofErr w:type="spellStart"/>
+      <w:r>
+        <w:t>arrays</w:t>
+      </w:r>
+      <w:proofErr w:type="spellEnd"/>
+      <w:r>
+        <w:t xml:space="preserve"> de inteiros que vão guardar os </w:t>
+      </w:r>
+      <w:proofErr w:type="spellStart"/>
+      <w:r>
+        <w:t>pipes</w:t>
+      </w:r>
+      <w:proofErr w:type="spellEnd"/>
+      <w:r>
+        <w:t xml:space="preserve"> para comunicação entre o balcão e </w:t>
+      </w:r>
+      <w:r>
+        <w:t>o c</w:t>
+      </w:r>
+      <w:r>
+        <w:t>lassificador e vice-versa</w:t>
+      </w:r>
+    </w:p>
+    <w:p>
+      <w:pPr>
+        <w:pStyle w:val="PargrafodaLista"/>
+        <w:numPr>
+          <w:ilvl w:val="0"/>
+          <w:numId w:val="25"/>
+        </w:numPr>
+        <w:jc w:val="both"/>
+      </w:pPr>
+      <w:proofErr w:type="spellStart"/>
+      <w:r>
+        <w:rPr>
+          <w:b/>
+          <w:bCs/>
+        </w:rPr>
+        <w:t>nClientesMax</w:t>
+      </w:r>
+      <w:proofErr w:type="spellEnd"/>
+      <w:r>
+        <w:rPr>
+          <w:b/>
+          <w:bCs/>
+        </w:rPr>
+        <w:t xml:space="preserve">, </w:t>
+      </w:r>
+      <w:proofErr w:type="spellStart"/>
+      <w:r>
+        <w:rPr>
+          <w:b/>
+          <w:bCs/>
+        </w:rPr>
+        <w:t>nMedicosMax</w:t>
+      </w:r>
+      <w:proofErr w:type="spellEnd"/>
+      <w:r>
+        <w:rPr>
+          <w:b/>
+          <w:bCs/>
+        </w:rPr>
+        <w:t>:</w:t>
+      </w:r>
+      <w:r>
+        <w:t xml:space="preserve"> número máxim</w:t>
+      </w:r>
+      <w:r>
+        <w:t>o de</w:t>
+      </w:r>
+      <w:r>
+        <w:t xml:space="preserve"> clientes e médicos</w:t>
+      </w:r>
+    </w:p>
+    <w:p>
+      <w:pPr>
+        <w:pStyle w:val="PargrafodaLista"/>
+        <w:numPr>
+          <w:ilvl w:val="0"/>
+          <w:numId w:val="25"/>
+        </w:numPr>
+        <w:jc w:val="both"/>
+      </w:pPr>
+      <w:proofErr w:type="spellStart"/>
+      <w:r>
+        <w:rPr>
+          <w:b/>
+          <w:bCs/>
+        </w:rPr>
+        <w:t>nClientesAtivos</w:t>
+      </w:r>
+      <w:proofErr w:type="spellEnd"/>
+      <w:r>
+        <w:rPr>
+          <w:b/>
+          <w:bCs/>
+        </w:rPr>
+        <w:t xml:space="preserve">, </w:t>
+      </w:r>
+      <w:proofErr w:type="spellStart"/>
+      <w:r>
+        <w:rPr>
+          <w:b/>
+          <w:bCs/>
+        </w:rPr>
+        <w:t>nMedicosAtivos</w:t>
+      </w:r>
+      <w:proofErr w:type="spellEnd"/>
+      <w:r>
+        <w:rPr>
+          <w:b/>
+          <w:bCs/>
+        </w:rPr>
+        <w:t>:</w:t>
+      </w:r>
+      <w:r>
+        <w:t xml:space="preserve"> número de médicos e clientes ativos</w:t>
+      </w:r>
+    </w:p>
+    <w:p>
+      <w:pPr>
+        <w:pStyle w:val="PargrafodaLista"/>
+        <w:numPr>
+          <w:ilvl w:val="0"/>
+          <w:numId w:val="25"/>
+        </w:numPr>
+        <w:jc w:val="both"/>
+      </w:pPr>
+      <w:proofErr w:type="spellStart"/>
+      <w:r>
+        <w:rPr>
+          <w:b/>
+          <w:bCs/>
+        </w:rPr>
+        <w:t>medicos</w:t>
+      </w:r>
+      <w:proofErr w:type="spellEnd"/>
+      <w:r>
+        <w:rPr>
+          <w:b/>
+          <w:bCs/>
+        </w:rPr>
+        <w:t>, clientes:</w:t>
+      </w:r>
+      <w:r>
+        <w:t xml:space="preserve"> array de estruturas do tipo Medico e Cliente, respetivamente, que são utilizadas para armazenar os médicos e os clientes conectados</w:t>
+      </w:r>
+    </w:p>
+    <w:p>
+      <w:pPr>
+        <w:jc w:val="both"/>
+      </w:pPr>
+    </w:p>
+    <w:p>
+      <w:pPr>
+        <w:jc w:val="both"/>
+      </w:pPr>
+    </w:p>
+    <w:p>
+      <w:pPr>
+        <w:jc w:val="both"/>
+      </w:pPr>
+      <w:r>
+        <w:t xml:space="preserve">Já as estruturas dos </w:t>
+      </w:r>
+      <w:r>
+        <w:rPr>
+          <w:color w:val="FF044D"/>
+        </w:rPr>
+        <w:t xml:space="preserve">médicos </w:t>
+      </w:r>
+      <w:r>
+        <w:t xml:space="preserve">e dos </w:t>
+      </w:r>
+      <w:r>
+        <w:rPr>
+          <w:color w:val="FF044D"/>
+        </w:rPr>
+        <w:t xml:space="preserve">clientes </w:t>
+      </w:r>
+      <w:r>
+        <w:t xml:space="preserve">são bastante semelhantes. Ambas guardam o </w:t>
+      </w:r>
+      <w:r>
+        <w:t>ID do processo (PID)</w:t>
+      </w:r>
+      <w:r>
+        <w:t>,</w:t>
+      </w:r>
+      <w:r>
+        <w:t xml:space="preserve"> bem como o nome do cliente ou médico.</w:t>
+      </w:r>
+    </w:p>
+    <w:p>
+      <w:pPr>
+        <w:jc w:val="both"/>
+      </w:pPr>
+      <w:r>
+        <w:t>O que distingue as duas é que a estrutura dos clientes guarda os sintomas descritos e a análise fornecida pelo médico, enquanto que a estrutura dos médicos apenas guarda a sua especialidade.</w:t>
+      </w:r>
+    </w:p>
+    <w:p/>
+    <w:p>
+      <w:pPr>
+        <w:jc w:val="center"/>
+        <w:rPr>
+          <w:rFonts w:asciiTheme="majorHAnsi" w:eastAsiaTheme="majorEastAsia" w:hAnsiTheme="majorHAnsi" w:cstheme="majorBidi"/>
+          <w:color w:val="FF044D"/>
           <w:sz w:val="26"/>
           <w:szCs w:val="26"/>
         </w:rPr>
       </w:pPr>
-      <w:bookmarkStart w:id="7" w:name="_Toc88355751"/>
+      <w:r>
+        <w:rPr>
+          <w:noProof/>
+        </w:rPr>
+        <w:drawing>
+          <wp:inline distT="0" distB="0" distL="0" distR="0" wp14:anchorId="4D2F45EE" wp14:editId="299AA64F">
+            <wp:extent cx="1901210" cy="821122"/>
+            <wp:effectExtent l="0" t="0" r="3810" b="4445"/>
+            <wp:docPr id="8" name="Imagem 8" descr="Uma imagem com texto&#10;&#10;Descrição gerada automaticamente"/>
+            <wp:cNvGraphicFramePr>
+              <a:graphicFrameLocks xmlns:a="http://schemas.openxmlformats.org/drawingml/2006/main" noChangeAspect="1"/>
+            </wp:cNvGraphicFramePr>
+            <a:graphic xmlns:a="http://schemas.openxmlformats.org/drawingml/2006/main">
+              <a:graphicData uri="http://schemas.openxmlformats.org/drawingml/2006/picture">
+                <pic:pic xmlns:pic="http://schemas.openxmlformats.org/drawingml/2006/picture">
+                  <pic:nvPicPr>
+                    <pic:cNvPr id="8" name="Imagem 8" descr="Uma imagem com texto&#10;&#10;Descrição gerada automaticamente"/>
+                    <pic:cNvPicPr/>
+                  </pic:nvPicPr>
+                  <pic:blipFill>
+                    <a:blip r:embed="rId13" cstate="print">
+                      <a:extLst>
+                        <a:ext uri="{28A0092B-C50C-407E-A947-70E740481C1C}">
+                          <a14:useLocalDpi xmlns:a14="http://schemas.microsoft.com/office/drawing/2010/main" val="0"/>
+                        </a:ext>
+                      </a:extLst>
+                    </a:blip>
+                    <a:stretch>
+                      <a:fillRect/>
+                    </a:stretch>
+                  </pic:blipFill>
+                  <pic:spPr>
+                    <a:xfrm>
+                      <a:off x="0" y="0"/>
+                      <a:ext cx="1943935" cy="839575"/>
+                    </a:xfrm>
+                    <a:prstGeom prst="rect">
+                      <a:avLst/>
+                    </a:prstGeom>
+                  </pic:spPr>
+                </pic:pic>
+              </a:graphicData>
+            </a:graphic>
+          </wp:inline>
+        </w:drawing>
+      </w:r>
+      <w:r>
+        <w:t xml:space="preserve">  </w:t>
+      </w:r>
+      <w:r>
+        <w:rPr>
+          <w:noProof/>
+        </w:rPr>
+        <w:drawing>
+          <wp:inline distT="0" distB="0" distL="0" distR="0" wp14:anchorId="029AA254" wp14:editId="443A41E7">
+            <wp:extent cx="1846266" cy="827337"/>
+            <wp:effectExtent l="0" t="0" r="0" b="0"/>
+            <wp:docPr id="6" name="Imagem 6" descr="Uma imagem com texto&#10;&#10;Descrição gerada automaticamente"/>
+            <wp:cNvGraphicFramePr>
+              <a:graphicFrameLocks xmlns:a="http://schemas.openxmlformats.org/drawingml/2006/main" noChangeAspect="1"/>
+            </wp:cNvGraphicFramePr>
+            <a:graphic xmlns:a="http://schemas.openxmlformats.org/drawingml/2006/main">
+              <a:graphicData uri="http://schemas.openxmlformats.org/drawingml/2006/picture">
+                <pic:pic xmlns:pic="http://schemas.openxmlformats.org/drawingml/2006/picture">
+                  <pic:nvPicPr>
+                    <pic:cNvPr id="6" name="Imagem 6" descr="Uma imagem com texto&#10;&#10;Descrição gerada automaticamente"/>
+                    <pic:cNvPicPr/>
+                  </pic:nvPicPr>
+                  <pic:blipFill>
+                    <a:blip r:embed="rId14">
+                      <a:extLst>
+                        <a:ext uri="{28A0092B-C50C-407E-A947-70E740481C1C}">
+                          <a14:useLocalDpi xmlns:a14="http://schemas.microsoft.com/office/drawing/2010/main" val="0"/>
+                        </a:ext>
+                      </a:extLst>
+                    </a:blip>
+                    <a:stretch>
+                      <a:fillRect/>
+                    </a:stretch>
+                  </pic:blipFill>
+                  <pic:spPr>
+                    <a:xfrm>
+                      <a:off x="0" y="0"/>
+                      <a:ext cx="1871371" cy="838587"/>
+                    </a:xfrm>
+                    <a:prstGeom prst="rect">
+                      <a:avLst/>
+                    </a:prstGeom>
+                  </pic:spPr>
+                </pic:pic>
+              </a:graphicData>
+            </a:graphic>
+          </wp:inline>
+        </w:drawing>
+      </w:r>
+      <w:r>
+        <w:t xml:space="preserve">   </w:t>
+      </w:r>
+      <w:r>
+        <w:rPr>
+          <w:rFonts w:asciiTheme="majorHAnsi" w:eastAsiaTheme="majorEastAsia" w:hAnsiTheme="majorHAnsi" w:cstheme="majorBidi"/>
+          <w:noProof/>
+          <w:color w:val="FF044D"/>
+          <w:sz w:val="26"/>
+          <w:szCs w:val="26"/>
+        </w:rPr>
+        <w:drawing>
+          <wp:inline distT="0" distB="0" distL="0" distR="0" wp14:anchorId="1898C4E8" wp14:editId="78FB2F26">
+            <wp:extent cx="1448706" cy="819470"/>
+            <wp:effectExtent l="0" t="0" r="0" b="6350"/>
+            <wp:docPr id="7" name="Imagem 7" descr="Uma imagem com texto&#10;&#10;Descrição gerada automaticamente"/>
+            <wp:cNvGraphicFramePr>
+              <a:graphicFrameLocks xmlns:a="http://schemas.openxmlformats.org/drawingml/2006/main" noChangeAspect="1"/>
+            </wp:cNvGraphicFramePr>
+            <a:graphic xmlns:a="http://schemas.openxmlformats.org/drawingml/2006/main">
+              <a:graphicData uri="http://schemas.openxmlformats.org/drawingml/2006/picture">
+                <pic:pic xmlns:pic="http://schemas.openxmlformats.org/drawingml/2006/picture">
+                  <pic:nvPicPr>
+                    <pic:cNvPr id="7" name="Imagem 7" descr="Uma imagem com texto&#10;&#10;Descrição gerada automaticamente"/>
+                    <pic:cNvPicPr/>
+                  </pic:nvPicPr>
+                  <pic:blipFill>
+                    <a:blip r:embed="rId15" cstate="print">
+                      <a:extLst>
+                        <a:ext uri="{28A0092B-C50C-407E-A947-70E740481C1C}">
+                          <a14:useLocalDpi xmlns:a14="http://schemas.microsoft.com/office/drawing/2010/main" val="0"/>
+                        </a:ext>
+                      </a:extLst>
+                    </a:blip>
+                    <a:stretch>
+                      <a:fillRect/>
+                    </a:stretch>
+                  </pic:blipFill>
+                  <pic:spPr>
+                    <a:xfrm>
+                      <a:off x="0" y="0"/>
+                      <a:ext cx="1471812" cy="832540"/>
+                    </a:xfrm>
+                    <a:prstGeom prst="rect">
+                      <a:avLst/>
+                    </a:prstGeom>
+                  </pic:spPr>
+                </pic:pic>
+              </a:graphicData>
+            </a:graphic>
+          </wp:inline>
+        </w:drawing>
+      </w:r>
+      <w:r>
+        <w:br w:type="page"/>
+      </w:r>
+    </w:p>
+    <w:p>
+      <w:pPr>
+        <w:pStyle w:val="Ttulo2"/>
+      </w:pPr>
+      <w:bookmarkStart w:id="6" w:name="_Toc88431092"/>
+      <w:r>
+        <w:lastRenderedPageBreak/>
+        <w:t xml:space="preserve">Comunicação </w:t>
+      </w:r>
+      <w:r>
+        <w:t>balcão-c</w:t>
+      </w:r>
+      <w:r>
+        <w:t>lassificador</w:t>
+      </w:r>
+      <w:bookmarkEnd w:id="6"/>
+    </w:p>
+    <w:p>
+      <w:pPr>
+        <w:jc w:val="both"/>
+      </w:pPr>
+      <w:r>
+        <w:t xml:space="preserve">Para poder haver comunicação entre o balcão e o classificador foi necessário criar 2 </w:t>
+      </w:r>
+      <w:proofErr w:type="spellStart"/>
+      <w:r>
+        <w:t>pipes</w:t>
+      </w:r>
+      <w:proofErr w:type="spellEnd"/>
+      <w:r>
+        <w:t xml:space="preserve">: um para comunicar do balcão para o classificador e outro para comunicar no sentido contrário. </w:t>
+      </w:r>
+    </w:p>
+    <w:p>
+      <w:pPr>
+        <w:jc w:val="both"/>
+      </w:pPr>
+    </w:p>
+    <w:p>
+      <w:pPr>
+        <w:jc w:val="both"/>
+      </w:pPr>
+      <w:r>
+        <w:t>Houve necessidade de criar um processo filho de modo a que o classificador pudesse correr ao mesmo tempo</w:t>
+      </w:r>
+      <w:r>
+        <w:t xml:space="preserve"> </w:t>
+      </w:r>
+      <w:r>
+        <w:t>que o balcão.</w:t>
+      </w:r>
+      <w:r>
+        <w:t xml:space="preserve"> </w:t>
+      </w:r>
+      <w:r>
+        <w:t xml:space="preserve">O </w:t>
+      </w:r>
+      <w:proofErr w:type="spellStart"/>
+      <w:proofErr w:type="gramStart"/>
+      <w:r>
+        <w:rPr>
+          <w:i/>
+          <w:iCs/>
+          <w:color w:val="FF7DB3"/>
+        </w:rPr>
+        <w:t>if</w:t>
+      </w:r>
+      <w:proofErr w:type="spellEnd"/>
+      <w:r>
+        <w:rPr>
+          <w:i/>
+          <w:iCs/>
+          <w:color w:val="FF7DB3"/>
+        </w:rPr>
+        <w:t>(</w:t>
+      </w:r>
+      <w:proofErr w:type="spellStart"/>
+      <w:proofErr w:type="gramEnd"/>
+      <w:r>
+        <w:rPr>
+          <w:i/>
+          <w:iCs/>
+          <w:color w:val="FF7DB3"/>
+        </w:rPr>
+        <w:t>pid</w:t>
+      </w:r>
+      <w:proofErr w:type="spellEnd"/>
+      <w:r>
+        <w:rPr>
+          <w:i/>
+          <w:iCs/>
+          <w:color w:val="FF7DB3"/>
+        </w:rPr>
+        <w:t xml:space="preserve"> == 0) ... </w:t>
+      </w:r>
+      <w:proofErr w:type="spellStart"/>
+      <w:r>
+        <w:rPr>
+          <w:i/>
+          <w:iCs/>
+          <w:color w:val="FF7DB3"/>
+        </w:rPr>
+        <w:t>else</w:t>
+      </w:r>
+      <w:proofErr w:type="spellEnd"/>
+      <w:r>
+        <w:rPr>
+          <w:i/>
+          <w:iCs/>
+          <w:color w:val="FF7DB3"/>
+        </w:rPr>
+        <w:t xml:space="preserve"> ...</w:t>
+      </w:r>
+      <w:r>
+        <w:rPr>
+          <w:i/>
+          <w:iCs/>
+          <w:color w:val="FF044D"/>
+        </w:rPr>
+        <w:t xml:space="preserve"> </w:t>
+      </w:r>
+      <w:r>
+        <w:t>serve para controlar que par</w:t>
+      </w:r>
+      <w:r>
+        <w:t>te do código é corrido e por quem.</w:t>
+      </w:r>
+    </w:p>
+    <w:p>
+      <w:pPr>
+        <w:jc w:val="both"/>
+      </w:pPr>
+    </w:p>
+    <w:p>
+      <w:pPr>
+        <w:jc w:val="both"/>
+      </w:pPr>
+      <w:r>
+        <w:t xml:space="preserve">Se o </w:t>
+      </w:r>
+      <w:proofErr w:type="spellStart"/>
+      <w:r>
+        <w:rPr>
+          <w:color w:val="FF7DB3"/>
+        </w:rPr>
+        <w:t>pid</w:t>
+      </w:r>
+      <w:proofErr w:type="spellEnd"/>
+      <w:r>
+        <w:rPr>
+          <w:color w:val="FF7DB3"/>
+        </w:rPr>
+        <w:t xml:space="preserve"> </w:t>
+      </w:r>
+      <w:r>
+        <w:t xml:space="preserve">for igual a zero é o processo filho a correr, por outro lado, se o </w:t>
+      </w:r>
+      <w:proofErr w:type="spellStart"/>
+      <w:r>
+        <w:t>pid</w:t>
+      </w:r>
+      <w:proofErr w:type="spellEnd"/>
+      <w:r>
+        <w:t xml:space="preserve"> não for igual a zero</w:t>
+      </w:r>
+      <w:r>
+        <w:t>,</w:t>
+      </w:r>
+      <w:r>
+        <w:t xml:space="preserve"> então é o pai a correr. Há duas possibilidades:</w:t>
+      </w:r>
+    </w:p>
+    <w:p>
+      <w:pPr>
+        <w:pStyle w:val="PargrafodaLista"/>
+        <w:numPr>
+          <w:ilvl w:val="0"/>
+          <w:numId w:val="27"/>
+        </w:numPr>
+        <w:jc w:val="both"/>
+      </w:pPr>
+      <w:r>
+        <w:t>Se for o filho a correr, o STDIN e o STDOUT d</w:t>
+      </w:r>
+      <w:r>
+        <w:t xml:space="preserve">o processo filho </w:t>
+      </w:r>
+      <w:r>
+        <w:t xml:space="preserve">são fechados </w:t>
+      </w:r>
+      <w:r>
+        <w:t xml:space="preserve">para usarmos os </w:t>
+      </w:r>
+      <w:proofErr w:type="spellStart"/>
+      <w:r>
+        <w:t>pipes</w:t>
+      </w:r>
+      <w:proofErr w:type="spellEnd"/>
+      <w:r>
+        <w:t xml:space="preserve"> como meio de comunicação em vez de usarmos o I/O </w:t>
+      </w:r>
+      <w:proofErr w:type="spellStart"/>
+      <w:r>
+        <w:t>stream</w:t>
+      </w:r>
+      <w:proofErr w:type="spellEnd"/>
+      <w:r>
+        <w:t xml:space="preserve">, </w:t>
+      </w:r>
+      <w:r>
+        <w:t>duplicamos ????? para ????? e corremos o programa classificador sem passar nenhum argumento adicional.</w:t>
+      </w:r>
+    </w:p>
+    <w:p>
+      <w:pPr>
+        <w:pStyle w:val="PargrafodaLista"/>
+        <w:numPr>
+          <w:ilvl w:val="0"/>
+          <w:numId w:val="27"/>
+        </w:numPr>
+        <w:jc w:val="both"/>
+      </w:pPr>
+      <w:r>
+        <w:t xml:space="preserve">Se for o pai a correr, fechamos os </w:t>
+      </w:r>
+      <w:proofErr w:type="spellStart"/>
+      <w:r>
+        <w:t>pipes</w:t>
+      </w:r>
+      <w:proofErr w:type="spellEnd"/>
+      <w:r>
+        <w:t xml:space="preserve"> inúteis no lado do pai, nomeadamente o </w:t>
+      </w:r>
+      <w:proofErr w:type="spellStart"/>
+      <w:r>
+        <w:t>read</w:t>
+      </w:r>
+      <w:proofErr w:type="spellEnd"/>
+      <w:r>
+        <w:t xml:space="preserve"> do Balcão-&gt;Classificador e o </w:t>
+      </w:r>
+      <w:proofErr w:type="spellStart"/>
+      <w:r>
+        <w:t>write</w:t>
+      </w:r>
+      <w:proofErr w:type="spellEnd"/>
+      <w:r>
+        <w:t xml:space="preserve"> do Classificador-&gt;Balcão.</w:t>
+      </w:r>
+    </w:p>
+    <w:p/>
+    <w:p/>
+    <w:p>
+      <w:pPr>
+        <w:jc w:val="center"/>
+      </w:pPr>
+      <w:r>
+        <w:rPr>
+          <w:noProof/>
+        </w:rPr>
+        <w:drawing>
+          <wp:inline distT="0" distB="0" distL="0" distR="0" wp14:anchorId="3AC323B2" wp14:editId="02F1C432">
+            <wp:extent cx="1624170" cy="881086"/>
+            <wp:effectExtent l="0" t="0" r="1905" b="0"/>
+            <wp:docPr id="9" name="Imagem 9" descr="Uma imagem com texto&#10;&#10;Descrição gerada automaticamente"/>
+            <wp:cNvGraphicFramePr>
+              <a:graphicFrameLocks xmlns:a="http://schemas.openxmlformats.org/drawingml/2006/main" noChangeAspect="1"/>
+            </wp:cNvGraphicFramePr>
+            <a:graphic xmlns:a="http://schemas.openxmlformats.org/drawingml/2006/main">
+              <a:graphicData uri="http://schemas.openxmlformats.org/drawingml/2006/picture">
+                <pic:pic xmlns:pic="http://schemas.openxmlformats.org/drawingml/2006/picture">
+                  <pic:nvPicPr>
+                    <pic:cNvPr id="9" name="Imagem 9" descr="Uma imagem com texto&#10;&#10;Descrição gerada automaticamente"/>
+                    <pic:cNvPicPr/>
+                  </pic:nvPicPr>
+                  <pic:blipFill>
+                    <a:blip r:embed="rId16">
+                      <a:extLst>
+                        <a:ext uri="{28A0092B-C50C-407E-A947-70E740481C1C}">
+                          <a14:useLocalDpi xmlns:a14="http://schemas.microsoft.com/office/drawing/2010/main" val="0"/>
+                        </a:ext>
+                      </a:extLst>
+                    </a:blip>
+                    <a:stretch>
+                      <a:fillRect/>
+                    </a:stretch>
+                  </pic:blipFill>
+                  <pic:spPr>
+                    <a:xfrm>
+                      <a:off x="0" y="0"/>
+                      <a:ext cx="1649580" cy="894870"/>
+                    </a:xfrm>
+                    <a:prstGeom prst="rect">
+                      <a:avLst/>
+                    </a:prstGeom>
+                  </pic:spPr>
+                </pic:pic>
+              </a:graphicData>
+            </a:graphic>
+          </wp:inline>
+        </w:drawing>
+      </w:r>
+      <w:r>
+        <w:t xml:space="preserve"> </w:t>
+      </w:r>
+      <w:r>
+        <w:rPr>
+          <w:noProof/>
+        </w:rPr>
+        <w:drawing>
+          <wp:inline distT="0" distB="0" distL="0" distR="0" wp14:anchorId="60283EF9" wp14:editId="24F38E61">
+            <wp:extent cx="1859239" cy="882465"/>
+            <wp:effectExtent l="0" t="0" r="0" b="0"/>
+            <wp:docPr id="10" name="Imagem 10" descr="Uma imagem com texto&#10;&#10;Descrição gerada automaticamente"/>
+            <wp:cNvGraphicFramePr>
+              <a:graphicFrameLocks xmlns:a="http://schemas.openxmlformats.org/drawingml/2006/main" noChangeAspect="1"/>
+            </wp:cNvGraphicFramePr>
+            <a:graphic xmlns:a="http://schemas.openxmlformats.org/drawingml/2006/main">
+              <a:graphicData uri="http://schemas.openxmlformats.org/drawingml/2006/picture">
+                <pic:pic xmlns:pic="http://schemas.openxmlformats.org/drawingml/2006/picture">
+                  <pic:nvPicPr>
+                    <pic:cNvPr id="10" name="Imagem 10" descr="Uma imagem com texto&#10;&#10;Descrição gerada automaticamente"/>
+                    <pic:cNvPicPr/>
+                  </pic:nvPicPr>
+                  <pic:blipFill>
+                    <a:blip r:embed="rId17" cstate="print">
+                      <a:extLst>
+                        <a:ext uri="{28A0092B-C50C-407E-A947-70E740481C1C}">
+                          <a14:useLocalDpi xmlns:a14="http://schemas.microsoft.com/office/drawing/2010/main" val="0"/>
+                        </a:ext>
+                      </a:extLst>
+                    </a:blip>
+                    <a:stretch>
+                      <a:fillRect/>
+                    </a:stretch>
+                  </pic:blipFill>
+                  <pic:spPr>
+                    <a:xfrm>
+                      <a:off x="0" y="0"/>
+                      <a:ext cx="1871849" cy="888450"/>
+                    </a:xfrm>
+                    <a:prstGeom prst="rect">
+                      <a:avLst/>
+                    </a:prstGeom>
+                  </pic:spPr>
+                </pic:pic>
+              </a:graphicData>
+            </a:graphic>
+          </wp:inline>
+        </w:drawing>
+      </w:r>
+      <w:r>
+        <w:t xml:space="preserve"> </w:t>
+      </w:r>
+      <w:r>
+        <w:rPr>
+          <w:noProof/>
+        </w:rPr>
+        <w:drawing>
+          <wp:inline distT="0" distB="0" distL="0" distR="0" wp14:anchorId="6EAF9E2E" wp14:editId="649E80C2">
+            <wp:extent cx="1785916" cy="874919"/>
+            <wp:effectExtent l="0" t="0" r="5080" b="1905"/>
+            <wp:docPr id="11" name="Imagem 11" descr="Uma imagem com texto&#10;&#10;Descrição gerada automaticamente"/>
+            <wp:cNvGraphicFramePr>
+              <a:graphicFrameLocks xmlns:a="http://schemas.openxmlformats.org/drawingml/2006/main" noChangeAspect="1"/>
+            </wp:cNvGraphicFramePr>
+            <a:graphic xmlns:a="http://schemas.openxmlformats.org/drawingml/2006/main">
+              <a:graphicData uri="http://schemas.openxmlformats.org/drawingml/2006/picture">
+                <pic:pic xmlns:pic="http://schemas.openxmlformats.org/drawingml/2006/picture">
+                  <pic:nvPicPr>
+                    <pic:cNvPr id="11" name="Imagem 11" descr="Uma imagem com texto&#10;&#10;Descrição gerada automaticamente"/>
+                    <pic:cNvPicPr/>
+                  </pic:nvPicPr>
+                  <pic:blipFill>
+                    <a:blip r:embed="rId18">
+                      <a:extLst>
+                        <a:ext uri="{28A0092B-C50C-407E-A947-70E740481C1C}">
+                          <a14:useLocalDpi xmlns:a14="http://schemas.microsoft.com/office/drawing/2010/main" val="0"/>
+                        </a:ext>
+                      </a:extLst>
+                    </a:blip>
+                    <a:stretch>
+                      <a:fillRect/>
+                    </a:stretch>
+                  </pic:blipFill>
+                  <pic:spPr>
+                    <a:xfrm>
+                      <a:off x="0" y="0"/>
+                      <a:ext cx="1791498" cy="877654"/>
+                    </a:xfrm>
+                    <a:prstGeom prst="rect">
+                      <a:avLst/>
+                    </a:prstGeom>
+                  </pic:spPr>
+                </pic:pic>
+              </a:graphicData>
+            </a:graphic>
+          </wp:inline>
+        </w:drawing>
+      </w:r>
+    </w:p>
+    <w:p/>
+    <w:p/>
+    <w:p/>
+    <w:p>
+      <w:pPr>
+        <w:jc w:val="both"/>
+      </w:pPr>
+      <w:r>
+        <w:t xml:space="preserve">Após a criação dos </w:t>
+      </w:r>
+      <w:proofErr w:type="spellStart"/>
+      <w:r>
+        <w:t>pipes</w:t>
+      </w:r>
+      <w:proofErr w:type="spellEnd"/>
+      <w:r>
+        <w:t xml:space="preserve"> já podemos então criar um ciclo “infinito” para </w:t>
+      </w:r>
+      <w:r>
+        <w:t>perguntar</w:t>
+      </w:r>
+      <w:r>
+        <w:t xml:space="preserve"> ao utilizador</w:t>
+      </w:r>
+      <w:r>
+        <w:t xml:space="preserve"> quais os seus sintomas. Escrevemos para o </w:t>
+      </w:r>
+      <w:proofErr w:type="spellStart"/>
+      <w:r>
+        <w:t>pipe</w:t>
+      </w:r>
+      <w:proofErr w:type="spellEnd"/>
+      <w:r>
+        <w:t xml:space="preserve"> Balcão-&gt;Classificador utilizando a função </w:t>
+      </w:r>
+      <w:proofErr w:type="spellStart"/>
+      <w:proofErr w:type="gramStart"/>
+      <w:r>
+        <w:rPr>
+          <w:color w:val="FF7DB3"/>
+        </w:rPr>
+        <w:t>write</w:t>
+      </w:r>
+      <w:proofErr w:type="spellEnd"/>
+      <w:r>
+        <w:rPr>
+          <w:color w:val="FF7DB3"/>
+        </w:rPr>
+        <w:t>(</w:t>
+      </w:r>
+      <w:proofErr w:type="gramEnd"/>
+      <w:r>
+        <w:rPr>
+          <w:color w:val="FF7DB3"/>
+        </w:rPr>
+        <w:t>)</w:t>
+      </w:r>
+      <w:r>
+        <w:t xml:space="preserve">, o conteúdo existente na variável </w:t>
+      </w:r>
+      <w:r>
+        <w:rPr>
+          <w:color w:val="FF7DB3"/>
+        </w:rPr>
+        <w:t xml:space="preserve">sintomas </w:t>
+      </w:r>
+      <w:r>
+        <w:t xml:space="preserve">onde foi armazenado o input do utilizador e lemos de seguida a resposta do classificador utilizando a função </w:t>
+      </w:r>
+      <w:proofErr w:type="spellStart"/>
+      <w:r>
+        <w:rPr>
+          <w:color w:val="FF7DB3"/>
+        </w:rPr>
+        <w:t>read</w:t>
+      </w:r>
+      <w:proofErr w:type="spellEnd"/>
+      <w:r>
+        <w:rPr>
+          <w:color w:val="FF7DB3"/>
+        </w:rPr>
+        <w:t>()</w:t>
+      </w:r>
+      <w:r>
+        <w:t xml:space="preserve"> onde escrevemos para a variável </w:t>
+      </w:r>
+      <w:r>
+        <w:rPr>
+          <w:color w:val="FF7DB3"/>
+        </w:rPr>
+        <w:t xml:space="preserve">análise </w:t>
+      </w:r>
+      <w:r>
+        <w:t>a especialidade para o qual o utente irá ter de ser encaminhado.</w:t>
+      </w:r>
+    </w:p>
+    <w:p/>
+    <w:p>
+      <w:pPr>
+        <w:jc w:val="center"/>
+      </w:pPr>
+      <w:r>
+        <w:rPr>
+          <w:noProof/>
+        </w:rPr>
+        <w:drawing>
+          <wp:inline distT="0" distB="0" distL="0" distR="0" wp14:anchorId="26CA7A4F" wp14:editId="78D1ECAE">
+            <wp:extent cx="3559945" cy="2491962"/>
+            <wp:effectExtent l="0" t="0" r="0" b="0"/>
+            <wp:docPr id="12" name="Imagem 12" descr="Uma imagem com texto&#10;&#10;Descrição gerada automaticamente"/>
+            <wp:cNvGraphicFramePr>
+              <a:graphicFrameLocks xmlns:a="http://schemas.openxmlformats.org/drawingml/2006/main" noChangeAspect="1"/>
+            </wp:cNvGraphicFramePr>
+            <a:graphic xmlns:a="http://schemas.openxmlformats.org/drawingml/2006/main">
+              <a:graphicData uri="http://schemas.openxmlformats.org/drawingml/2006/picture">
+                <pic:pic xmlns:pic="http://schemas.openxmlformats.org/drawingml/2006/picture">
+                  <pic:nvPicPr>
+                    <pic:cNvPr id="12" name="Imagem 12" descr="Uma imagem com texto&#10;&#10;Descrição gerada automaticamente"/>
+                    <pic:cNvPicPr/>
+                  </pic:nvPicPr>
+                  <pic:blipFill>
+                    <a:blip r:embed="rId19">
+                      <a:extLst>
+                        <a:ext uri="{28A0092B-C50C-407E-A947-70E740481C1C}">
+                          <a14:useLocalDpi xmlns:a14="http://schemas.microsoft.com/office/drawing/2010/main" val="0"/>
+                        </a:ext>
+                      </a:extLst>
+                    </a:blip>
+                    <a:stretch>
+                      <a:fillRect/>
+                    </a:stretch>
+                  </pic:blipFill>
+                  <pic:spPr>
+                    <a:xfrm>
+                      <a:off x="0" y="0"/>
+                      <a:ext cx="3574451" cy="2502116"/>
+                    </a:xfrm>
+                    <a:prstGeom prst="rect">
+                      <a:avLst/>
+                    </a:prstGeom>
+                  </pic:spPr>
+                </pic:pic>
+              </a:graphicData>
+            </a:graphic>
+          </wp:inline>
+        </w:drawing>
+      </w:r>
+      <w:r>
+        <w:br w:type="page"/>
+      </w:r>
+    </w:p>
+    <w:p>
+      <w:pPr>
+        <w:pStyle w:val="Ttulo1"/>
+        <w:rPr>
+          <w:sz w:val="26"/>
+          <w:szCs w:val="26"/>
+        </w:rPr>
+      </w:pPr>
+      <w:bookmarkStart w:id="7" w:name="_Toc88431093"/>
       <w:r>
         <w:lastRenderedPageBreak/>
         <w:t>Conclusão</w:t>
@@ -1106,8 +2298,8 @@
           <w:lang w:eastAsia="pt-PT"/>
         </w:rPr>
         <w:drawing>
-          <wp:inline distT="0" distB="0" distL="0" distR="0" wp14:anchorId="5D5C2CEA" wp14:editId="0FDA5CD8">
-            <wp:extent cx="4769080" cy="4642338"/>
+          <wp:inline distT="0" distB="0" distL="0" distR="0" wp14:anchorId="5D5C2CEA" wp14:editId="400DF003">
+            <wp:extent cx="4077460" cy="3969099"/>
             <wp:effectExtent l="0" t="0" r="0" b="6350"/>
             <wp:docPr id="4" name="Imagem 4"/>
             <wp:cNvGraphicFramePr>
@@ -1123,7 +2315,7 @@
                     </pic:cNvPicPr>
                   </pic:nvPicPr>
                   <pic:blipFill>
-                    <a:blip r:embed="rId11" cstate="print">
+                    <a:blip r:embed="rId20" cstate="print">
                       <a:extLst>
                         <a:ext uri="{28A0092B-C50C-407E-A947-70E740481C1C}">
                           <a14:useLocalDpi xmlns:a14="http://schemas.microsoft.com/office/drawing/2010/main" val="0"/>
@@ -1138,7 +2330,7 @@
                   <pic:spPr bwMode="auto">
                     <a:xfrm>
                       <a:off x="0" y="0"/>
-                      <a:ext cx="4775136" cy="4648233"/>
+                      <a:ext cx="4090243" cy="3981542"/>
                     </a:xfrm>
                     <a:prstGeom prst="rect">
                       <a:avLst/>
@@ -1233,8 +2425,8 @@
     </w:p>
     <w:p/>
     <w:sectPr>
-      <w:headerReference w:type="default" r:id="rId12"/>
-      <w:footerReference w:type="default" r:id="rId13"/>
+      <w:headerReference w:type="default" r:id="rId21"/>
+      <w:footerReference w:type="default" r:id="rId22"/>
       <w:pgSz w:w="11906" w:h="16838"/>
       <w:pgMar w:top="1418" w:right="1701" w:bottom="1418" w:left="1701" w:header="771" w:footer="709" w:gutter="0"/>
       <w:cols w:space="708"/>
@@ -1271,41 +2463,41 @@
       <w:jc w:val="center"/>
       <w:rPr>
         <w:caps/>
-        <w:color w:val="00A39F"/>
+        <w:color w:val="FF044D"/>
       </w:rPr>
     </w:pPr>
     <w:r>
       <w:rPr>
         <w:caps/>
-        <w:color w:val="00A39F"/>
+        <w:color w:val="FF044D"/>
       </w:rPr>
       <w:fldChar w:fldCharType="begin"/>
     </w:r>
     <w:r>
       <w:rPr>
         <w:caps/>
-        <w:color w:val="00A39F"/>
+        <w:color w:val="FF044D"/>
       </w:rPr>
       <w:instrText>PAGE   \* MERGEFORMAT</w:instrText>
     </w:r>
     <w:r>
       <w:rPr>
         <w:caps/>
-        <w:color w:val="00A39F"/>
+        <w:color w:val="FF044D"/>
       </w:rPr>
       <w:fldChar w:fldCharType="separate"/>
     </w:r>
     <w:r>
       <w:rPr>
         <w:caps/>
-        <w:color w:val="00A39F"/>
+        <w:color w:val="FF044D"/>
       </w:rPr>
       <w:t>2</w:t>
     </w:r>
     <w:r>
       <w:rPr>
         <w:caps/>
-        <w:color w:val="00A39F"/>
+        <w:color w:val="FF044D"/>
       </w:rPr>
       <w:fldChar w:fldCharType="end"/>
     </w:r>
@@ -1361,6 +2553,119 @@
 <file path=word/numbering.xml><?xml version="1.0" encoding="utf-8"?>
 <w:numbering xmlns:wpc="http://schemas.microsoft.com/office/word/2010/wordprocessingCanvas" xmlns:cx="http://schemas.microsoft.com/office/drawing/2014/chartex" xmlns:cx1="http://schemas.microsoft.com/office/drawing/2015/9/8/chartex" xmlns:cx2="http://schemas.microsoft.com/office/drawing/2015/10/21/chartex" xmlns:cx3="http://schemas.microsoft.com/office/drawing/2016/5/9/chartex" xmlns:cx4="http://schemas.microsoft.com/office/drawing/2016/5/10/chartex" xmlns:cx5="http://schemas.microsoft.com/office/drawing/2016/5/11/chartex" xmlns:cx6="http://schemas.microsoft.com/office/drawing/2016/5/12/chartex" xmlns:cx7="http://schemas.microsoft.com/office/drawing/2016/5/13/chartex" xmlns:cx8="http://schemas.microsoft.com/office/drawing/2016/5/14/chartex" xmlns:mc="http://schemas.openxmlformats.org/markup-compatibility/2006" xmlns:aink="http://schemas.microsoft.com/office/drawing/2016/ink" xmlns:am3d="http://schemas.microsoft.com/office/drawing/2017/model3d" xmlns:o="urn:schemas-microsoft-com:office:office" xmlns:r="http://schemas.openxmlformats.org/officeDocument/2006/relationships" xmlns:m="http://schemas.openxmlformats.org/officeDocument/2006/math" xmlns:v="urn:schemas-microsoft-com:vml" xmlns:wp14="http://schemas.microsoft.com/office/word/2010/wordprocessingDrawing" xmlns:wp="http://schemas.openxmlformats.org/drawingml/2006/wordprocessingDrawing" xmlns:w10="urn:schemas-microsoft-com:office:word" xmlns:w="http://schemas.openxmlformats.org/wordprocessingml/2006/main" xmlns:w14="http://schemas.microsoft.com/office/word/2010/wordml" xmlns:w15="http://schemas.microsoft.com/office/word/2012/wordml" xmlns:w16cex="http://schemas.microsoft.com/office/word/2018/wordml/cex" xmlns:w16cid="http://schemas.microsoft.com/office/word/2016/wordml/cid" xmlns:w16="http://schemas.microsoft.com/office/word/2018/wordml" xmlns:w16sdtdh="http://schemas.microsoft.com/office/word/2020/wordml/sdtdatahash" xmlns:w16se="http://schemas.microsoft.com/office/word/2015/wordml/symex" xmlns:wpg="http://schemas.microsoft.com/office/word/2010/wordprocessingGroup" xmlns:wpi="http://schemas.microsoft.com/office/word/2010/wordprocessingInk" xmlns:wne="http://schemas.microsoft.com/office/word/2006/wordml" xmlns:wps="http://schemas.microsoft.com/office/word/2010/wordprocessingShape" mc:Ignorable="w14 w15 w16se w16cid w16 w16cex w16sdtdh wp14">
   <w:abstractNum w:abstractNumId="0" w15:restartNumberingAfterBreak="0">
+    <w:nsid w:val="0368490D"/>
+    <w:multiLevelType w:val="hybridMultilevel"/>
+    <w:tmpl w:val="926A97D8"/>
+    <w:lvl w:ilvl="0" w:tplc="08160001">
+      <w:start w:val="1"/>
+      <w:numFmt w:val="bullet"/>
+      <w:lvlText w:val=""/>
+      <w:lvlJc w:val="left"/>
+      <w:pPr>
+        <w:ind w:left="720" w:hanging="360"/>
+      </w:pPr>
+      <w:rPr>
+        <w:rFonts w:ascii="Symbol" w:hAnsi="Symbol" w:hint="default"/>
+      </w:rPr>
+    </w:lvl>
+    <w:lvl w:ilvl="1" w:tplc="08160003" w:tentative="1">
+      <w:start w:val="1"/>
+      <w:numFmt w:val="bullet"/>
+      <w:lvlText w:val="o"/>
+      <w:lvlJc w:val="left"/>
+      <w:pPr>
+        <w:ind w:left="1440" w:hanging="360"/>
+      </w:pPr>
+      <w:rPr>
+        <w:rFonts w:ascii="Courier New" w:hAnsi="Courier New" w:cs="Courier New" w:hint="default"/>
+      </w:rPr>
+    </w:lvl>
+    <w:lvl w:ilvl="2" w:tplc="08160005" w:tentative="1">
+      <w:start w:val="1"/>
+      <w:numFmt w:val="bullet"/>
+      <w:lvlText w:val=""/>
+      <w:lvlJc w:val="left"/>
+      <w:pPr>
+        <w:ind w:left="2160" w:hanging="360"/>
+      </w:pPr>
+      <w:rPr>
+        <w:rFonts w:ascii="Wingdings" w:hAnsi="Wingdings" w:hint="default"/>
+      </w:rPr>
+    </w:lvl>
+    <w:lvl w:ilvl="3" w:tplc="08160001" w:tentative="1">
+      <w:start w:val="1"/>
+      <w:numFmt w:val="bullet"/>
+      <w:lvlText w:val=""/>
+      <w:lvlJc w:val="left"/>
+      <w:pPr>
+        <w:ind w:left="2880" w:hanging="360"/>
+      </w:pPr>
+      <w:rPr>
+        <w:rFonts w:ascii="Symbol" w:hAnsi="Symbol" w:hint="default"/>
+      </w:rPr>
+    </w:lvl>
+    <w:lvl w:ilvl="4" w:tplc="08160003" w:tentative="1">
+      <w:start w:val="1"/>
+      <w:numFmt w:val="bullet"/>
+      <w:lvlText w:val="o"/>
+      <w:lvlJc w:val="left"/>
+      <w:pPr>
+        <w:ind w:left="3600" w:hanging="360"/>
+      </w:pPr>
+      <w:rPr>
+        <w:rFonts w:ascii="Courier New" w:hAnsi="Courier New" w:cs="Courier New" w:hint="default"/>
+      </w:rPr>
+    </w:lvl>
+    <w:lvl w:ilvl="5" w:tplc="08160005" w:tentative="1">
+      <w:start w:val="1"/>
+      <w:numFmt w:val="bullet"/>
+      <w:lvlText w:val=""/>
+      <w:lvlJc w:val="left"/>
+      <w:pPr>
+        <w:ind w:left="4320" w:hanging="360"/>
+      </w:pPr>
+      <w:rPr>
+        <w:rFonts w:ascii="Wingdings" w:hAnsi="Wingdings" w:hint="default"/>
+      </w:rPr>
+    </w:lvl>
+    <w:lvl w:ilvl="6" w:tplc="08160001" w:tentative="1">
+      <w:start w:val="1"/>
+      <w:numFmt w:val="bullet"/>
+      <w:lvlText w:val=""/>
+      <w:lvlJc w:val="left"/>
+      <w:pPr>
+        <w:ind w:left="5040" w:hanging="360"/>
+      </w:pPr>
+      <w:rPr>
+        <w:rFonts w:ascii="Symbol" w:hAnsi="Symbol" w:hint="default"/>
+      </w:rPr>
+    </w:lvl>
+    <w:lvl w:ilvl="7" w:tplc="08160003" w:tentative="1">
+      <w:start w:val="1"/>
+      <w:numFmt w:val="bullet"/>
+      <w:lvlText w:val="o"/>
+      <w:lvlJc w:val="left"/>
+      <w:pPr>
+        <w:ind w:left="5760" w:hanging="360"/>
+      </w:pPr>
+      <w:rPr>
+        <w:rFonts w:ascii="Courier New" w:hAnsi="Courier New" w:cs="Courier New" w:hint="default"/>
+      </w:rPr>
+    </w:lvl>
+    <w:lvl w:ilvl="8" w:tplc="08160005" w:tentative="1">
+      <w:start w:val="1"/>
+      <w:numFmt w:val="bullet"/>
+      <w:lvlText w:val=""/>
+      <w:lvlJc w:val="left"/>
+      <w:pPr>
+        <w:ind w:left="6480" w:hanging="360"/>
+      </w:pPr>
+      <w:rPr>
+        <w:rFonts w:ascii="Wingdings" w:hAnsi="Wingdings" w:hint="default"/>
+      </w:rPr>
+    </w:lvl>
+  </w:abstractNum>
+  <w:abstractNum w:abstractNumId="1" w15:restartNumberingAfterBreak="0">
     <w:nsid w:val="04FA0CD6"/>
     <w:multiLevelType w:val="hybridMultilevel"/>
     <w:tmpl w:val="30A6AB7E"/>
@@ -1449,7 +2754,7 @@
       </w:pPr>
     </w:lvl>
   </w:abstractNum>
-  <w:abstractNum w:abstractNumId="1" w15:restartNumberingAfterBreak="0">
+  <w:abstractNum w:abstractNumId="2" w15:restartNumberingAfterBreak="0">
     <w:nsid w:val="071A31C9"/>
     <w:multiLevelType w:val="hybridMultilevel"/>
     <w:tmpl w:val="9C54C7D6"/>
@@ -1535,7 +2840,7 @@
       </w:pPr>
     </w:lvl>
   </w:abstractNum>
-  <w:abstractNum w:abstractNumId="2" w15:restartNumberingAfterBreak="0">
+  <w:abstractNum w:abstractNumId="3" w15:restartNumberingAfterBreak="0">
     <w:nsid w:val="1F8447F8"/>
     <w:multiLevelType w:val="hybridMultilevel"/>
     <w:tmpl w:val="82F802D0"/>
@@ -1621,7 +2926,233 @@
       </w:pPr>
     </w:lvl>
   </w:abstractNum>
-  <w:abstractNum w:abstractNumId="3" w15:restartNumberingAfterBreak="0">
+  <w:abstractNum w:abstractNumId="4" w15:restartNumberingAfterBreak="0">
+    <w:nsid w:val="1FA1109C"/>
+    <w:multiLevelType w:val="hybridMultilevel"/>
+    <w:tmpl w:val="C176723A"/>
+    <w:lvl w:ilvl="0" w:tplc="08160001">
+      <w:start w:val="1"/>
+      <w:numFmt w:val="bullet"/>
+      <w:lvlText w:val=""/>
+      <w:lvlJc w:val="left"/>
+      <w:pPr>
+        <w:ind w:left="720" w:hanging="360"/>
+      </w:pPr>
+      <w:rPr>
+        <w:rFonts w:ascii="Symbol" w:hAnsi="Symbol" w:hint="default"/>
+      </w:rPr>
+    </w:lvl>
+    <w:lvl w:ilvl="1" w:tplc="08160003" w:tentative="1">
+      <w:start w:val="1"/>
+      <w:numFmt w:val="bullet"/>
+      <w:lvlText w:val="o"/>
+      <w:lvlJc w:val="left"/>
+      <w:pPr>
+        <w:ind w:left="1440" w:hanging="360"/>
+      </w:pPr>
+      <w:rPr>
+        <w:rFonts w:ascii="Courier New" w:hAnsi="Courier New" w:cs="Courier New" w:hint="default"/>
+      </w:rPr>
+    </w:lvl>
+    <w:lvl w:ilvl="2" w:tplc="08160005" w:tentative="1">
+      <w:start w:val="1"/>
+      <w:numFmt w:val="bullet"/>
+      <w:lvlText w:val=""/>
+      <w:lvlJc w:val="left"/>
+      <w:pPr>
+        <w:ind w:left="2160" w:hanging="360"/>
+      </w:pPr>
+      <w:rPr>
+        <w:rFonts w:ascii="Wingdings" w:hAnsi="Wingdings" w:hint="default"/>
+      </w:rPr>
+    </w:lvl>
+    <w:lvl w:ilvl="3" w:tplc="08160001" w:tentative="1">
+      <w:start w:val="1"/>
+      <w:numFmt w:val="bullet"/>
+      <w:lvlText w:val=""/>
+      <w:lvlJc w:val="left"/>
+      <w:pPr>
+        <w:ind w:left="2880" w:hanging="360"/>
+      </w:pPr>
+      <w:rPr>
+        <w:rFonts w:ascii="Symbol" w:hAnsi="Symbol" w:hint="default"/>
+      </w:rPr>
+    </w:lvl>
+    <w:lvl w:ilvl="4" w:tplc="08160003" w:tentative="1">
+      <w:start w:val="1"/>
+      <w:numFmt w:val="bullet"/>
+      <w:lvlText w:val="o"/>
+      <w:lvlJc w:val="left"/>
+      <w:pPr>
+        <w:ind w:left="3600" w:hanging="360"/>
+      </w:pPr>
+      <w:rPr>
+        <w:rFonts w:ascii="Courier New" w:hAnsi="Courier New" w:cs="Courier New" w:hint="default"/>
+      </w:rPr>
+    </w:lvl>
+    <w:lvl w:ilvl="5" w:tplc="08160005" w:tentative="1">
+      <w:start w:val="1"/>
+      <w:numFmt w:val="bullet"/>
+      <w:lvlText w:val=""/>
+      <w:lvlJc w:val="left"/>
+      <w:pPr>
+        <w:ind w:left="4320" w:hanging="360"/>
+      </w:pPr>
+      <w:rPr>
+        <w:rFonts w:ascii="Wingdings" w:hAnsi="Wingdings" w:hint="default"/>
+      </w:rPr>
+    </w:lvl>
+    <w:lvl w:ilvl="6" w:tplc="08160001" w:tentative="1">
+      <w:start w:val="1"/>
+      <w:numFmt w:val="bullet"/>
+      <w:lvlText w:val=""/>
+      <w:lvlJc w:val="left"/>
+      <w:pPr>
+        <w:ind w:left="5040" w:hanging="360"/>
+      </w:pPr>
+      <w:rPr>
+        <w:rFonts w:ascii="Symbol" w:hAnsi="Symbol" w:hint="default"/>
+      </w:rPr>
+    </w:lvl>
+    <w:lvl w:ilvl="7" w:tplc="08160003" w:tentative="1">
+      <w:start w:val="1"/>
+      <w:numFmt w:val="bullet"/>
+      <w:lvlText w:val="o"/>
+      <w:lvlJc w:val="left"/>
+      <w:pPr>
+        <w:ind w:left="5760" w:hanging="360"/>
+      </w:pPr>
+      <w:rPr>
+        <w:rFonts w:ascii="Courier New" w:hAnsi="Courier New" w:cs="Courier New" w:hint="default"/>
+      </w:rPr>
+    </w:lvl>
+    <w:lvl w:ilvl="8" w:tplc="08160005" w:tentative="1">
+      <w:start w:val="1"/>
+      <w:numFmt w:val="bullet"/>
+      <w:lvlText w:val=""/>
+      <w:lvlJc w:val="left"/>
+      <w:pPr>
+        <w:ind w:left="6480" w:hanging="360"/>
+      </w:pPr>
+      <w:rPr>
+        <w:rFonts w:ascii="Wingdings" w:hAnsi="Wingdings" w:hint="default"/>
+      </w:rPr>
+    </w:lvl>
+  </w:abstractNum>
+  <w:abstractNum w:abstractNumId="5" w15:restartNumberingAfterBreak="0">
+    <w:nsid w:val="22F95780"/>
+    <w:multiLevelType w:val="hybridMultilevel"/>
+    <w:tmpl w:val="403EE6D8"/>
+    <w:lvl w:ilvl="0" w:tplc="08160001">
+      <w:start w:val="1"/>
+      <w:numFmt w:val="bullet"/>
+      <w:lvlText w:val=""/>
+      <w:lvlJc w:val="left"/>
+      <w:pPr>
+        <w:ind w:left="720" w:hanging="360"/>
+      </w:pPr>
+      <w:rPr>
+        <w:rFonts w:ascii="Symbol" w:hAnsi="Symbol" w:hint="default"/>
+      </w:rPr>
+    </w:lvl>
+    <w:lvl w:ilvl="1" w:tplc="08160003" w:tentative="1">
+      <w:start w:val="1"/>
+      <w:numFmt w:val="bullet"/>
+      <w:lvlText w:val="o"/>
+      <w:lvlJc w:val="left"/>
+      <w:pPr>
+        <w:ind w:left="1440" w:hanging="360"/>
+      </w:pPr>
+      <w:rPr>
+        <w:rFonts w:ascii="Courier New" w:hAnsi="Courier New" w:cs="Courier New" w:hint="default"/>
+      </w:rPr>
+    </w:lvl>
+    <w:lvl w:ilvl="2" w:tplc="08160005" w:tentative="1">
+      <w:start w:val="1"/>
+      <w:numFmt w:val="bullet"/>
+      <w:lvlText w:val=""/>
+      <w:lvlJc w:val="left"/>
+      <w:pPr>
+        <w:ind w:left="2160" w:hanging="360"/>
+      </w:pPr>
+      <w:rPr>
+        <w:rFonts w:ascii="Wingdings" w:hAnsi="Wingdings" w:hint="default"/>
+      </w:rPr>
+    </w:lvl>
+    <w:lvl w:ilvl="3" w:tplc="08160001" w:tentative="1">
+      <w:start w:val="1"/>
+      <w:numFmt w:val="bullet"/>
+      <w:lvlText w:val=""/>
+      <w:lvlJc w:val="left"/>
+      <w:pPr>
+        <w:ind w:left="2880" w:hanging="360"/>
+      </w:pPr>
+      <w:rPr>
+        <w:rFonts w:ascii="Symbol" w:hAnsi="Symbol" w:hint="default"/>
+      </w:rPr>
+    </w:lvl>
+    <w:lvl w:ilvl="4" w:tplc="08160003" w:tentative="1">
+      <w:start w:val="1"/>
+      <w:numFmt w:val="bullet"/>
+      <w:lvlText w:val="o"/>
+      <w:lvlJc w:val="left"/>
+      <w:pPr>
+        <w:ind w:left="3600" w:hanging="360"/>
+      </w:pPr>
+      <w:rPr>
+        <w:rFonts w:ascii="Courier New" w:hAnsi="Courier New" w:cs="Courier New" w:hint="default"/>
+      </w:rPr>
+    </w:lvl>
+    <w:lvl w:ilvl="5" w:tplc="08160005" w:tentative="1">
+      <w:start w:val="1"/>
+      <w:numFmt w:val="bullet"/>
+      <w:lvlText w:val=""/>
+      <w:lvlJc w:val="left"/>
+      <w:pPr>
+        <w:ind w:left="4320" w:hanging="360"/>
+      </w:pPr>
+      <w:rPr>
+        <w:rFonts w:ascii="Wingdings" w:hAnsi="Wingdings" w:hint="default"/>
+      </w:rPr>
+    </w:lvl>
+    <w:lvl w:ilvl="6" w:tplc="08160001" w:tentative="1">
+      <w:start w:val="1"/>
+      <w:numFmt w:val="bullet"/>
+      <w:lvlText w:val=""/>
+      <w:lvlJc w:val="left"/>
+      <w:pPr>
+        <w:ind w:left="5040" w:hanging="360"/>
+      </w:pPr>
+      <w:rPr>
+        <w:rFonts w:ascii="Symbol" w:hAnsi="Symbol" w:hint="default"/>
+      </w:rPr>
+    </w:lvl>
+    <w:lvl w:ilvl="7" w:tplc="08160003" w:tentative="1">
+      <w:start w:val="1"/>
+      <w:numFmt w:val="bullet"/>
+      <w:lvlText w:val="o"/>
+      <w:lvlJc w:val="left"/>
+      <w:pPr>
+        <w:ind w:left="5760" w:hanging="360"/>
+      </w:pPr>
+      <w:rPr>
+        <w:rFonts w:ascii="Courier New" w:hAnsi="Courier New" w:cs="Courier New" w:hint="default"/>
+      </w:rPr>
+    </w:lvl>
+    <w:lvl w:ilvl="8" w:tplc="08160005" w:tentative="1">
+      <w:start w:val="1"/>
+      <w:numFmt w:val="bullet"/>
+      <w:lvlText w:val=""/>
+      <w:lvlJc w:val="left"/>
+      <w:pPr>
+        <w:ind w:left="6480" w:hanging="360"/>
+      </w:pPr>
+      <w:rPr>
+        <w:rFonts w:ascii="Wingdings" w:hAnsi="Wingdings" w:hint="default"/>
+      </w:rPr>
+    </w:lvl>
+  </w:abstractNum>
+  <w:abstractNum w:abstractNumId="6" w15:restartNumberingAfterBreak="0">
     <w:nsid w:val="2B2C0010"/>
     <w:multiLevelType w:val="hybridMultilevel"/>
     <w:tmpl w:val="9C54C7D6"/>
@@ -1707,7 +3238,7 @@
       </w:pPr>
     </w:lvl>
   </w:abstractNum>
-  <w:abstractNum w:abstractNumId="4" w15:restartNumberingAfterBreak="0">
+  <w:abstractNum w:abstractNumId="7" w15:restartNumberingAfterBreak="0">
     <w:nsid w:val="2F7E3FF7"/>
     <w:multiLevelType w:val="hybridMultilevel"/>
     <w:tmpl w:val="42D8D2BA"/>
@@ -1796,7 +3327,7 @@
       </w:pPr>
     </w:lvl>
   </w:abstractNum>
-  <w:abstractNum w:abstractNumId="5" w15:restartNumberingAfterBreak="0">
+  <w:abstractNum w:abstractNumId="8" w15:restartNumberingAfterBreak="0">
     <w:nsid w:val="33267A5A"/>
     <w:multiLevelType w:val="hybridMultilevel"/>
     <w:tmpl w:val="9C54C7D6"/>
@@ -1882,7 +3413,7 @@
       </w:pPr>
     </w:lvl>
   </w:abstractNum>
-  <w:abstractNum w:abstractNumId="6" w15:restartNumberingAfterBreak="0">
+  <w:abstractNum w:abstractNumId="9" w15:restartNumberingAfterBreak="0">
     <w:nsid w:val="338004A0"/>
     <w:multiLevelType w:val="hybridMultilevel"/>
     <w:tmpl w:val="3F7E45F6"/>
@@ -1968,7 +3499,7 @@
       </w:pPr>
     </w:lvl>
   </w:abstractNum>
-  <w:abstractNum w:abstractNumId="7" w15:restartNumberingAfterBreak="0">
+  <w:abstractNum w:abstractNumId="10" w15:restartNumberingAfterBreak="0">
     <w:nsid w:val="356F1E4E"/>
     <w:multiLevelType w:val="hybridMultilevel"/>
     <w:tmpl w:val="9C54C7D6"/>
@@ -2054,7 +3585,7 @@
       </w:pPr>
     </w:lvl>
   </w:abstractNum>
-  <w:abstractNum w:abstractNumId="8" w15:restartNumberingAfterBreak="0">
+  <w:abstractNum w:abstractNumId="11" w15:restartNumberingAfterBreak="0">
     <w:nsid w:val="3BF26208"/>
     <w:multiLevelType w:val="hybridMultilevel"/>
     <w:tmpl w:val="6852AEDE"/>
@@ -2143,7 +3674,7 @@
       </w:pPr>
     </w:lvl>
   </w:abstractNum>
-  <w:abstractNum w:abstractNumId="9" w15:restartNumberingAfterBreak="0">
+  <w:abstractNum w:abstractNumId="12" w15:restartNumberingAfterBreak="0">
     <w:nsid w:val="3EEC2048"/>
     <w:multiLevelType w:val="hybridMultilevel"/>
     <w:tmpl w:val="9C54C7D6"/>
@@ -2229,7 +3760,7 @@
       </w:pPr>
     </w:lvl>
   </w:abstractNum>
-  <w:abstractNum w:abstractNumId="10" w15:restartNumberingAfterBreak="0">
+  <w:abstractNum w:abstractNumId="13" w15:restartNumberingAfterBreak="0">
     <w:nsid w:val="402A4ED5"/>
     <w:multiLevelType w:val="hybridMultilevel"/>
     <w:tmpl w:val="FD0A2CF0"/>
@@ -2342,7 +3873,120 @@
       </w:rPr>
     </w:lvl>
   </w:abstractNum>
-  <w:abstractNum w:abstractNumId="11" w15:restartNumberingAfterBreak="0">
+  <w:abstractNum w:abstractNumId="14" w15:restartNumberingAfterBreak="0">
+    <w:nsid w:val="427F3995"/>
+    <w:multiLevelType w:val="hybridMultilevel"/>
+    <w:tmpl w:val="9D64838A"/>
+    <w:lvl w:ilvl="0" w:tplc="08160001">
+      <w:start w:val="1"/>
+      <w:numFmt w:val="bullet"/>
+      <w:lvlText w:val=""/>
+      <w:lvlJc w:val="left"/>
+      <w:pPr>
+        <w:ind w:left="720" w:hanging="360"/>
+      </w:pPr>
+      <w:rPr>
+        <w:rFonts w:ascii="Symbol" w:hAnsi="Symbol" w:hint="default"/>
+      </w:rPr>
+    </w:lvl>
+    <w:lvl w:ilvl="1" w:tplc="08160003" w:tentative="1">
+      <w:start w:val="1"/>
+      <w:numFmt w:val="bullet"/>
+      <w:lvlText w:val="o"/>
+      <w:lvlJc w:val="left"/>
+      <w:pPr>
+        <w:ind w:left="1440" w:hanging="360"/>
+      </w:pPr>
+      <w:rPr>
+        <w:rFonts w:ascii="Courier New" w:hAnsi="Courier New" w:cs="Courier New" w:hint="default"/>
+      </w:rPr>
+    </w:lvl>
+    <w:lvl w:ilvl="2" w:tplc="08160005" w:tentative="1">
+      <w:start w:val="1"/>
+      <w:numFmt w:val="bullet"/>
+      <w:lvlText w:val=""/>
+      <w:lvlJc w:val="left"/>
+      <w:pPr>
+        <w:ind w:left="2160" w:hanging="360"/>
+      </w:pPr>
+      <w:rPr>
+        <w:rFonts w:ascii="Wingdings" w:hAnsi="Wingdings" w:hint="default"/>
+      </w:rPr>
+    </w:lvl>
+    <w:lvl w:ilvl="3" w:tplc="08160001" w:tentative="1">
+      <w:start w:val="1"/>
+      <w:numFmt w:val="bullet"/>
+      <w:lvlText w:val=""/>
+      <w:lvlJc w:val="left"/>
+      <w:pPr>
+        <w:ind w:left="2880" w:hanging="360"/>
+      </w:pPr>
+      <w:rPr>
+        <w:rFonts w:ascii="Symbol" w:hAnsi="Symbol" w:hint="default"/>
+      </w:rPr>
+    </w:lvl>
+    <w:lvl w:ilvl="4" w:tplc="08160003" w:tentative="1">
+      <w:start w:val="1"/>
+      <w:numFmt w:val="bullet"/>
+      <w:lvlText w:val="o"/>
+      <w:lvlJc w:val="left"/>
+      <w:pPr>
+        <w:ind w:left="3600" w:hanging="360"/>
+      </w:pPr>
+      <w:rPr>
+        <w:rFonts w:ascii="Courier New" w:hAnsi="Courier New" w:cs="Courier New" w:hint="default"/>
+      </w:rPr>
+    </w:lvl>
+    <w:lvl w:ilvl="5" w:tplc="08160005" w:tentative="1">
+      <w:start w:val="1"/>
+      <w:numFmt w:val="bullet"/>
+      <w:lvlText w:val=""/>
+      <w:lvlJc w:val="left"/>
+      <w:pPr>
+        <w:ind w:left="4320" w:hanging="360"/>
+      </w:pPr>
+      <w:rPr>
+        <w:rFonts w:ascii="Wingdings" w:hAnsi="Wingdings" w:hint="default"/>
+      </w:rPr>
+    </w:lvl>
+    <w:lvl w:ilvl="6" w:tplc="08160001" w:tentative="1">
+      <w:start w:val="1"/>
+      <w:numFmt w:val="bullet"/>
+      <w:lvlText w:val=""/>
+      <w:lvlJc w:val="left"/>
+      <w:pPr>
+        <w:ind w:left="5040" w:hanging="360"/>
+      </w:pPr>
+      <w:rPr>
+        <w:rFonts w:ascii="Symbol" w:hAnsi="Symbol" w:hint="default"/>
+      </w:rPr>
+    </w:lvl>
+    <w:lvl w:ilvl="7" w:tplc="08160003" w:tentative="1">
+      <w:start w:val="1"/>
+      <w:numFmt w:val="bullet"/>
+      <w:lvlText w:val="o"/>
+      <w:lvlJc w:val="left"/>
+      <w:pPr>
+        <w:ind w:left="5760" w:hanging="360"/>
+      </w:pPr>
+      <w:rPr>
+        <w:rFonts w:ascii="Courier New" w:hAnsi="Courier New" w:cs="Courier New" w:hint="default"/>
+      </w:rPr>
+    </w:lvl>
+    <w:lvl w:ilvl="8" w:tplc="08160005" w:tentative="1">
+      <w:start w:val="1"/>
+      <w:numFmt w:val="bullet"/>
+      <w:lvlText w:val=""/>
+      <w:lvlJc w:val="left"/>
+      <w:pPr>
+        <w:ind w:left="6480" w:hanging="360"/>
+      </w:pPr>
+      <w:rPr>
+        <w:rFonts w:ascii="Wingdings" w:hAnsi="Wingdings" w:hint="default"/>
+      </w:rPr>
+    </w:lvl>
+  </w:abstractNum>
+  <w:abstractNum w:abstractNumId="15" w15:restartNumberingAfterBreak="0">
     <w:nsid w:val="42F203AF"/>
     <w:multiLevelType w:val="hybridMultilevel"/>
     <w:tmpl w:val="059A518A"/>
@@ -2455,7 +4099,7 @@
       </w:rPr>
     </w:lvl>
   </w:abstractNum>
-  <w:abstractNum w:abstractNumId="12" w15:restartNumberingAfterBreak="0">
+  <w:abstractNum w:abstractNumId="16" w15:restartNumberingAfterBreak="0">
     <w:nsid w:val="46283FBB"/>
     <w:multiLevelType w:val="hybridMultilevel"/>
     <w:tmpl w:val="6F50E2B4"/>
@@ -2568,7 +4212,7 @@
       </w:rPr>
     </w:lvl>
   </w:abstractNum>
-  <w:abstractNum w:abstractNumId="13" w15:restartNumberingAfterBreak="0">
+  <w:abstractNum w:abstractNumId="17" w15:restartNumberingAfterBreak="0">
     <w:nsid w:val="489B327D"/>
     <w:multiLevelType w:val="hybridMultilevel"/>
     <w:tmpl w:val="9C54C7D6"/>
@@ -2654,7 +4298,7 @@
       </w:pPr>
     </w:lvl>
   </w:abstractNum>
-  <w:abstractNum w:abstractNumId="14" w15:restartNumberingAfterBreak="0">
+  <w:abstractNum w:abstractNumId="18" w15:restartNumberingAfterBreak="0">
     <w:nsid w:val="4CFA4AB4"/>
     <w:multiLevelType w:val="hybridMultilevel"/>
     <w:tmpl w:val="42CE6D90"/>
@@ -2767,7 +4411,7 @@
       </w:rPr>
     </w:lvl>
   </w:abstractNum>
-  <w:abstractNum w:abstractNumId="15" w15:restartNumberingAfterBreak="0">
+  <w:abstractNum w:abstractNumId="19" w15:restartNumberingAfterBreak="0">
     <w:nsid w:val="595130D0"/>
     <w:multiLevelType w:val="hybridMultilevel"/>
     <w:tmpl w:val="C77EDE2E"/>
@@ -2853,7 +4497,7 @@
       </w:pPr>
     </w:lvl>
   </w:abstractNum>
-  <w:abstractNum w:abstractNumId="16" w15:restartNumberingAfterBreak="0">
+  <w:abstractNum w:abstractNumId="20" w15:restartNumberingAfterBreak="0">
     <w:nsid w:val="5DB35C4A"/>
     <w:multiLevelType w:val="hybridMultilevel"/>
     <w:tmpl w:val="9C54C7D6"/>
@@ -2939,7 +4583,7 @@
       </w:pPr>
     </w:lvl>
   </w:abstractNum>
-  <w:abstractNum w:abstractNumId="17" w15:restartNumberingAfterBreak="0">
+  <w:abstractNum w:abstractNumId="21" w15:restartNumberingAfterBreak="0">
     <w:nsid w:val="647656FC"/>
     <w:multiLevelType w:val="hybridMultilevel"/>
     <w:tmpl w:val="8D56B47E"/>
@@ -3025,7 +4669,7 @@
       </w:pPr>
     </w:lvl>
   </w:abstractNum>
-  <w:abstractNum w:abstractNumId="18" w15:restartNumberingAfterBreak="0">
+  <w:abstractNum w:abstractNumId="22" w15:restartNumberingAfterBreak="0">
     <w:nsid w:val="68775C90"/>
     <w:multiLevelType w:val="hybridMultilevel"/>
     <w:tmpl w:val="9C54C7D6"/>
@@ -3111,7 +4755,7 @@
       </w:pPr>
     </w:lvl>
   </w:abstractNum>
-  <w:abstractNum w:abstractNumId="19" w15:restartNumberingAfterBreak="0">
+  <w:abstractNum w:abstractNumId="23" w15:restartNumberingAfterBreak="0">
     <w:nsid w:val="754352E4"/>
     <w:multiLevelType w:val="hybridMultilevel"/>
     <w:tmpl w:val="15F26744"/>
@@ -3200,7 +4844,7 @@
       </w:pPr>
     </w:lvl>
   </w:abstractNum>
-  <w:abstractNum w:abstractNumId="20" w15:restartNumberingAfterBreak="0">
+  <w:abstractNum w:abstractNumId="24" w15:restartNumberingAfterBreak="0">
     <w:nsid w:val="77BC44E2"/>
     <w:multiLevelType w:val="hybridMultilevel"/>
     <w:tmpl w:val="9C54C7D6"/>
@@ -3286,7 +4930,7 @@
       </w:pPr>
     </w:lvl>
   </w:abstractNum>
-  <w:abstractNum w:abstractNumId="21" w15:restartNumberingAfterBreak="0">
+  <w:abstractNum w:abstractNumId="25" w15:restartNumberingAfterBreak="0">
     <w:nsid w:val="7BBC2550"/>
     <w:multiLevelType w:val="hybridMultilevel"/>
     <w:tmpl w:val="51F8099C"/>
@@ -3372,7 +5016,7 @@
       </w:pPr>
     </w:lvl>
   </w:abstractNum>
-  <w:abstractNum w:abstractNumId="22" w15:restartNumberingAfterBreak="0">
+  <w:abstractNum w:abstractNumId="26" w15:restartNumberingAfterBreak="0">
     <w:nsid w:val="7DE0564D"/>
     <w:multiLevelType w:val="hybridMultilevel"/>
     <w:tmpl w:val="9C54C7D6"/>
@@ -3459,73 +5103,85 @@
     </w:lvl>
   </w:abstractNum>
   <w:num w:numId="1">
+    <w:abstractNumId w:val="11"/>
+  </w:num>
+  <w:num w:numId="2">
+    <w:abstractNumId w:val="22"/>
+  </w:num>
+  <w:num w:numId="3">
+    <w:abstractNumId w:val="24"/>
+  </w:num>
+  <w:num w:numId="4">
+    <w:abstractNumId w:val="7"/>
+  </w:num>
+  <w:num w:numId="5">
+    <w:abstractNumId w:val="12"/>
+  </w:num>
+  <w:num w:numId="6">
+    <w:abstractNumId w:val="20"/>
+  </w:num>
+  <w:num w:numId="7">
+    <w:abstractNumId w:val="10"/>
+  </w:num>
+  <w:num w:numId="8">
+    <w:abstractNumId w:val="6"/>
+  </w:num>
+  <w:num w:numId="9">
+    <w:abstractNumId w:val="17"/>
+  </w:num>
+  <w:num w:numId="10">
+    <w:abstractNumId w:val="23"/>
+  </w:num>
+  <w:num w:numId="11">
+    <w:abstractNumId w:val="21"/>
+  </w:num>
+  <w:num w:numId="12">
+    <w:abstractNumId w:val="1"/>
+  </w:num>
+  <w:num w:numId="13">
+    <w:abstractNumId w:val="2"/>
+  </w:num>
+  <w:num w:numId="14">
+    <w:abstractNumId w:val="26"/>
+  </w:num>
+  <w:num w:numId="15">
     <w:abstractNumId w:val="8"/>
   </w:num>
-  <w:num w:numId="2">
+  <w:num w:numId="16">
     <w:abstractNumId w:val="18"/>
   </w:num>
-  <w:num w:numId="3">
-    <w:abstractNumId w:val="20"/>
+  <w:num w:numId="17">
+    <w:abstractNumId w:val="25"/>
   </w:num>
-  <w:num w:numId="4">
+  <w:num w:numId="18">
+    <w:abstractNumId w:val="13"/>
+  </w:num>
+  <w:num w:numId="19">
+    <w:abstractNumId w:val="19"/>
+  </w:num>
+  <w:num w:numId="20">
+    <w:abstractNumId w:val="3"/>
+  </w:num>
+  <w:num w:numId="21">
+    <w:abstractNumId w:val="9"/>
+  </w:num>
+  <w:num w:numId="22">
+    <w:abstractNumId w:val="16"/>
+  </w:num>
+  <w:num w:numId="23">
+    <w:abstractNumId w:val="15"/>
+  </w:num>
+  <w:num w:numId="24">
     <w:abstractNumId w:val="4"/>
   </w:num>
-  <w:num w:numId="5">
-    <w:abstractNumId w:val="9"/>
+  <w:num w:numId="25">
+    <w:abstractNumId w:val="5"/>
   </w:num>
-  <w:num w:numId="6">
-    <w:abstractNumId w:val="16"/>
-  </w:num>
-  <w:num w:numId="7">
-    <w:abstractNumId w:val="7"/>
-  </w:num>
-  <w:num w:numId="8">
-    <w:abstractNumId w:val="3"/>
-  </w:num>
-  <w:num w:numId="9">
-    <w:abstractNumId w:val="13"/>
-  </w:num>
-  <w:num w:numId="10">
-    <w:abstractNumId w:val="19"/>
-  </w:num>
-  <w:num w:numId="11">
-    <w:abstractNumId w:val="17"/>
-  </w:num>
-  <w:num w:numId="12">
+  <w:num w:numId="26">
     <w:abstractNumId w:val="0"/>
   </w:num>
-  <w:num w:numId="13">
-    <w:abstractNumId w:val="1"/>
-  </w:num>
-  <w:num w:numId="14">
-    <w:abstractNumId w:val="22"/>
-  </w:num>
-  <w:num w:numId="15">
-    <w:abstractNumId w:val="5"/>
-  </w:num>
-  <w:num w:numId="16">
+  <w:num w:numId="27">
     <w:abstractNumId w:val="14"/>
-  </w:num>
-  <w:num w:numId="17">
-    <w:abstractNumId w:val="21"/>
-  </w:num>
-  <w:num w:numId="18">
-    <w:abstractNumId w:val="10"/>
-  </w:num>
-  <w:num w:numId="19">
-    <w:abstractNumId w:val="15"/>
-  </w:num>
-  <w:num w:numId="20">
-    <w:abstractNumId w:val="2"/>
-  </w:num>
-  <w:num w:numId="21">
-    <w:abstractNumId w:val="6"/>
-  </w:num>
-  <w:num w:numId="22">
-    <w:abstractNumId w:val="12"/>
-  </w:num>
-  <w:num w:numId="23">
-    <w:abstractNumId w:val="11"/>
   </w:num>
 </w:numbering>
 </file>
@@ -4382,6 +6038,14 @@
       <w:color w:val="FF044D"/>
     </w:rPr>
   </w:style>
+  <w:style w:type="character" w:styleId="Nmerodepgina">
+    <w:name w:val="page number"/>
+    <w:basedOn w:val="Tipodeletrapredefinidodopargrafo"/>
+    <w:uiPriority w:val="99"/>
+    <w:semiHidden/>
+    <w:unhideWhenUsed/>
+    <w:rsid w:val="00CC0743"/>
+  </w:style>
 </w:styles>
 </file>
 

</xml_diff>